<commit_message>
Great war start add
</commit_message>
<xml_diff>
--- a/descriptions/Quizhou.docx
+++ b/descriptions/Quizhou.docx
@@ -110,7 +110,55 @@
         <w:rPr>
           <w:lang w:val="en-US"/>
         </w:rPr>
-        <w:t>Religious matriarchy</w:t>
+        <w:t>Empire. Emperor is supported by 3 pillars in his country: religion</w:t>
+      </w:r>
+      <w:r>
+        <w:rPr>
+          <w:lang w:val="en-US"/>
+        </w:rPr>
+        <w:t xml:space="preserve"> Kang Qui</w:t>
+      </w:r>
+      <w:r>
+        <w:rPr>
+          <w:lang w:val="en-US"/>
+        </w:rPr>
+        <w:t>, army</w:t>
+      </w:r>
+      <w:r>
+        <w:rPr>
+          <w:lang w:val="en-US"/>
+        </w:rPr>
+        <w:t xml:space="preserve"> Fu Feng</w:t>
+      </w:r>
+      <w:r>
+        <w:rPr>
+          <w:lang w:val="en-US"/>
+        </w:rPr>
+        <w:t xml:space="preserve"> and aristocracy</w:t>
+      </w:r>
+      <w:r>
+        <w:rPr>
+          <w:lang w:val="en-US"/>
+        </w:rPr>
+        <w:t xml:space="preserve"> Jin Zexian</w:t>
+      </w:r>
+      <w:r>
+        <w:rPr>
+          <w:lang w:val="en-US"/>
+        </w:rPr>
+        <w:t xml:space="preserve">, if all 3 representatives vote for another </w:t>
+      </w:r>
+      <w:r>
+        <w:rPr>
+          <w:lang w:val="en-US"/>
+        </w:rPr>
+        <w:t>person,</w:t>
+      </w:r>
+      <w:r>
+        <w:rPr>
+          <w:lang w:val="en-US"/>
+        </w:rPr>
+        <w:t xml:space="preserve"> he will be new Emperor.</w:t>
       </w:r>
     </w:p>
     <w:p>
@@ -141,6 +189,12 @@
         </w:rPr>
         <w:t xml:space="preserve"> </w:t>
       </w:r>
+      <w:r>
+        <w:rPr>
+          <w:lang w:val="en-US"/>
+        </w:rPr>
+        <w:t>Cult of Lolths goddess of darkness, drow and spiders (dead)</w:t>
+      </w:r>
     </w:p>
     <w:p>
       <w:pPr>
@@ -228,13 +282,6 @@
         </w:rPr>
         <w:t>Exile cities: Nobian, Parta, Altables</w:t>
       </w:r>
-    </w:p>
-    <w:p>
-      <w:pPr>
-        <w:rPr>
-          <w:lang w:val="en-US"/>
-        </w:rPr>
-      </w:pPr>
     </w:p>
     <w:p>
       <w:pPr>
@@ -250,23 +297,263 @@
           <w:bCs/>
           <w:lang w:val="en-US"/>
         </w:rPr>
-        <w:t>Exile cities NPCs, plot hooks etc.:</w:t>
-      </w:r>
-    </w:p>
-    <w:p>
-      <w:pPr>
+        <w:t>Titles</w:t>
+      </w:r>
+    </w:p>
+    <w:p>
+      <w:pPr>
+        <w:rPr>
+          <w:lang w:val="en-US"/>
+        </w:rPr>
+      </w:pPr>
+      <w:r>
+        <w:rPr>
+          <w:lang w:val="en-US"/>
+        </w:rPr>
+        <w:t>Madam – Furen</w:t>
+      </w:r>
+    </w:p>
+    <w:p>
+      <w:pPr>
+        <w:rPr>
+          <w:rFonts w:ascii="Arial" w:hAnsi="Arial" w:cs="Arial"/>
+          <w:sz w:val="21"/>
+          <w:szCs w:val="21"/>
+          <w:shd w:val="clear" w:color="auto" w:fill="F5F5F5"/>
+          <w:lang w:val="en-US"/>
+        </w:rPr>
+      </w:pPr>
+      <w:r>
+        <w:rPr>
+          <w:lang w:val="en-US"/>
+        </w:rPr>
+        <w:t xml:space="preserve">Mister – </w:t>
+      </w:r>
+      <w:r>
+        <w:rPr>
+          <w:rFonts w:ascii="Arial" w:hAnsi="Arial" w:cs="Arial"/>
+          <w:sz w:val="21"/>
+          <w:szCs w:val="21"/>
+          <w:shd w:val="clear" w:color="auto" w:fill="F5F5F5"/>
+          <w:lang w:val="en-US"/>
+        </w:rPr>
+        <w:t>Xiānshēng</w:t>
+      </w:r>
+    </w:p>
+    <w:p>
+      <w:pPr>
+        <w:rPr>
+          <w:lang w:val="en-US"/>
+        </w:rPr>
+      </w:pPr>
+    </w:p>
+    <w:p>
+      <w:pPr>
+        <w:rPr>
+          <w:lang w:val="en-US"/>
+        </w:rPr>
+      </w:pPr>
+      <w:r>
         <w:rPr>
           <w:b/>
           <w:bCs/>
           <w:lang w:val="en-US"/>
         </w:rPr>
-      </w:pPr>
-      <w:r>
+        <w:t>Befriending Quizhou questline:</w:t>
+      </w:r>
+    </w:p>
+    <w:p>
+      <w:pPr>
+        <w:rPr>
+          <w:lang w:val="en-US"/>
+        </w:rPr>
+      </w:pPr>
+      <w:r>
+        <w:rPr>
+          <w:lang w:val="en-US"/>
+        </w:rPr>
+        <w:t>Alfrani will suggest party to support cult of Astral, which is trying to become new religion of the country, the only problem is emperors permission, which is impossible with current emperor. Killing emperor will lead only to his son rule, so they decided to choose one of their people.</w:t>
+      </w:r>
+      <w:r>
+        <w:rPr>
+          <w:lang w:val="en-US"/>
+        </w:rPr>
+        <w:t xml:space="preserve"> To do so, they </w:t>
+      </w:r>
+      <w:r>
+        <w:rPr>
+          <w:lang w:val="en-US"/>
+        </w:rPr>
+        <w:t>must</w:t>
+      </w:r>
+      <w:r>
+        <w:rPr>
+          <w:lang w:val="en-US"/>
+        </w:rPr>
+        <w:t xml:space="preserve"> convince all 3 representatives to choose new emperor.</w:t>
+      </w:r>
+    </w:p>
+    <w:p>
+      <w:pPr>
+        <w:pStyle w:val="a3"/>
+        <w:numPr>
+          <w:ilvl w:val="0"/>
+          <w:numId w:val="1"/>
+        </w:numPr>
+        <w:rPr>
+          <w:lang w:val="en-US"/>
+        </w:rPr>
+      </w:pPr>
+      <w:r>
+        <w:rPr>
+          <w:lang w:val="en-US"/>
+        </w:rPr>
+        <w:t>The easiest one is representative of aristocracy</w:t>
+      </w:r>
+      <w:r>
+        <w:rPr>
+          <w:lang w:val="en-US"/>
+        </w:rPr>
+        <w:t>, he can be visited at any time in the capital of Quizhou at any time, party must give him scroll with message of Astral cult.</w:t>
+      </w:r>
+    </w:p>
+    <w:p>
+      <w:pPr>
+        <w:pStyle w:val="a3"/>
+        <w:numPr>
+          <w:ilvl w:val="1"/>
+          <w:numId w:val="1"/>
+        </w:numPr>
+        <w:rPr>
+          <w:lang w:val="en-US"/>
+        </w:rPr>
+      </w:pPr>
+      <w:r>
+        <w:rPr>
+          <w:lang w:val="en-US"/>
+        </w:rPr>
+        <w:t>After receiving the scroll he will say “Nonsense, I’d rather become some opium junky than support these freaks</w:t>
+      </w:r>
+      <w:r>
+        <w:rPr>
+          <w:lang w:val="en-US"/>
+        </w:rPr>
+        <w:t>. Next time just go on Mong Kok street 3 and ask him to bring you some blue pillows</w:t>
+      </w:r>
+      <w:r>
+        <w:rPr>
+          <w:lang w:val="en-US"/>
+        </w:rPr>
+        <w:t xml:space="preserve">, </w:t>
+      </w:r>
+      <w:r>
+        <w:rPr>
+          <w:lang w:val="en-US"/>
+        </w:rPr>
+        <w:t xml:space="preserve">at 8 pm local barman will even give them some good drinks, </w:t>
+      </w:r>
+      <w:r>
+        <w:rPr>
+          <w:lang w:val="en-US"/>
+        </w:rPr>
+        <w:t>this will be much more appreciated than theses farce</w:t>
+      </w:r>
+      <w:r>
+        <w:rPr>
+          <w:lang w:val="en-US"/>
+        </w:rPr>
+        <w:t>”</w:t>
+      </w:r>
+    </w:p>
+    <w:p>
+      <w:pPr>
+        <w:pStyle w:val="a3"/>
+        <w:numPr>
+          <w:ilvl w:val="1"/>
+          <w:numId w:val="1"/>
+        </w:numPr>
+        <w:rPr>
+          <w:lang w:val="en-US"/>
+        </w:rPr>
+      </w:pPr>
+      <w:r>
+        <w:rPr>
+          <w:lang w:val="en-US"/>
+        </w:rPr>
+        <w:t xml:space="preserve">On this </w:t>
+      </w:r>
+      <w:r>
+        <w:rPr>
+          <w:lang w:val="en-US"/>
+        </w:rPr>
+        <w:t xml:space="preserve">address he will appear at 8pm and will ask party to assassinate Furen Tang Ling, who will be on Masquerade 3 days later at </w:t>
+      </w:r>
+      <w:r>
+        <w:rPr>
+          <w:lang w:val="en-US"/>
+        </w:rPr>
+        <w:t>Tsunen Wan 21. She is eager to overthrow Jin Zexian, so he must get rid of her. He does not care how she leaves so.</w:t>
+      </w:r>
+      <w:bookmarkStart w:id="0" w:name="_GoBack"/>
+      <w:bookmarkEnd w:id="0"/>
+    </w:p>
+    <w:p>
+      <w:pPr>
+        <w:pStyle w:val="a3"/>
+        <w:numPr>
+          <w:ilvl w:val="1"/>
+          <w:numId w:val="1"/>
+        </w:numPr>
+        <w:rPr>
+          <w:lang w:val="en-US"/>
+        </w:rPr>
+      </w:pPr>
+    </w:p>
+    <w:p>
+      <w:pPr>
+        <w:rPr>
+          <w:lang w:val="en-US"/>
+        </w:rPr>
+      </w:pPr>
+    </w:p>
+    <w:p>
+      <w:pPr>
+        <w:rPr>
+          <w:lang w:val="en-US"/>
+        </w:rPr>
+      </w:pPr>
+    </w:p>
+    <w:p>
+      <w:pPr>
         <w:rPr>
           <w:b/>
           <w:bCs/>
           <w:lang w:val="en-US"/>
         </w:rPr>
+      </w:pPr>
+      <w:r>
+        <w:rPr>
+          <w:b/>
+          <w:bCs/>
+          <w:lang w:val="en-US"/>
+        </w:rPr>
+        <w:t>Exile cities NPCs, plot hooks etc.:</w:t>
+      </w:r>
+    </w:p>
+    <w:p>
+      <w:pPr>
+        <w:rPr>
+          <w:b/>
+          <w:bCs/>
+          <w:lang w:val="en-US"/>
+        </w:rPr>
+      </w:pPr>
+      <w:r>
+        <w:rPr>
+          <w:b/>
+          <w:bCs/>
+          <w:lang w:val="en-US"/>
+        </w:rPr>
         <w:t>DO NOT USE DICE ROLLS FOR INVESTIGATION, PLAYERS MUST TELL YOU WHAT THEY SEARCH</w:t>
       </w:r>
     </w:p>
@@ -342,6 +629,7 @@
         <w:rPr>
           <w:lang w:val="en-US"/>
         </w:rPr>
+        <w:lastRenderedPageBreak/>
         <w:t>House of czou: small one in Pearl Forge street, near 2 abandoned houses. His closest neighbors are Nagda</w:t>
       </w:r>
       <w:r>
@@ -726,16 +1014,7 @@
         <w:rPr>
           <w:lang w:val="en-US"/>
         </w:rPr>
-        <w:lastRenderedPageBreak/>
-        <w:t>All NPC’s affected by Lirgass are not consciously obeying him, his presence is passive and he can gather info from them at will, he can also turn them into psychos (if that’s no name NPC) and command to do anything.</w:t>
-      </w:r>
-      <w:bookmarkStart w:id="0" w:name="_GoBack"/>
-      <w:bookmarkEnd w:id="0"/>
-      <w:r>
-        <w:rPr>
-          <w:lang w:val="en-US"/>
-        </w:rPr>
-        <w:t xml:space="preserve"> </w:t>
+        <w:t xml:space="preserve">All NPC’s affected by Lirgass are not consciously obeying him, his presence is passive and he can gather info from them at will, he can also turn them into psychos (if that’s no name NPC) and command to do anything. </w:t>
       </w:r>
     </w:p>
     <w:p>
@@ -1067,6 +1346,7 @@
         <w:rPr>
           <w:lang w:val="en-US"/>
         </w:rPr>
+        <w:lastRenderedPageBreak/>
         <w:t>Baahmut – wide but short farmer</w:t>
       </w:r>
       <w:r>
@@ -1357,7 +1637,6 @@
         <w:rPr>
           <w:lang w:val="en-US"/>
         </w:rPr>
-        <w:lastRenderedPageBreak/>
         <w:t>Farms</w:t>
       </w:r>
     </w:p>
@@ -1648,6 +1927,7 @@
         <w:rPr>
           <w:lang w:val="en-US"/>
         </w:rPr>
+        <w:lastRenderedPageBreak/>
         <w:t xml:space="preserve">There is an Aboleth’s altar, as well as </w:t>
       </w:r>
       <w:r>
@@ -1919,7 +2199,6 @@
         <w:rPr>
           <w:lang w:val="en-US"/>
         </w:rPr>
-        <w:lastRenderedPageBreak/>
         <w:t>Patient #2 – old man with</w:t>
       </w:r>
       <w:r>
@@ -2041,6 +2320,103 @@
     </w:sectPr>
   </w:body>
 </w:document>
+</file>
+
+<file path=word/numbering.xml><?xml version="1.0" encoding="utf-8"?>
+<w:numbering xmlns:wpc="http://schemas.microsoft.com/office/word/2010/wordprocessingCanvas" xmlns:cx="http://schemas.microsoft.com/office/drawing/2014/chartex" xmlns:cx1="http://schemas.microsoft.com/office/drawing/2015/9/8/chartex" xmlns:cx2="http://schemas.microsoft.com/office/drawing/2015/10/21/chartex" xmlns:cx3="http://schemas.microsoft.com/office/drawing/2016/5/9/chartex" xmlns:cx4="http://schemas.microsoft.com/office/drawing/2016/5/10/chartex" xmlns:cx5="http://schemas.microsoft.com/office/drawing/2016/5/11/chartex" xmlns:cx6="http://schemas.microsoft.com/office/drawing/2016/5/12/chartex" xmlns:cx7="http://schemas.microsoft.com/office/drawing/2016/5/13/chartex" xmlns:cx8="http://schemas.microsoft.com/office/drawing/2016/5/14/chartex" xmlns:mc="http://schemas.openxmlformats.org/markup-compatibility/2006" xmlns:aink="http://schemas.microsoft.com/office/drawing/2016/ink" xmlns:am3d="http://schemas.microsoft.com/office/drawing/2017/model3d" xmlns:o="urn:schemas-microsoft-com:office:office" xmlns:r="http://schemas.openxmlformats.org/officeDocument/2006/relationships" xmlns:m="http://schemas.openxmlformats.org/officeDocument/2006/math" xmlns:v="urn:schemas-microsoft-com:vml" xmlns:wp14="http://schemas.microsoft.com/office/word/2010/wordprocessingDrawing" xmlns:wp="http://schemas.openxmlformats.org/drawingml/2006/wordprocessingDrawing" xmlns:w10="urn:schemas-microsoft-com:office:word" xmlns:w="http://schemas.openxmlformats.org/wordprocessingml/2006/main" xmlns:w14="http://schemas.microsoft.com/office/word/2010/wordml" xmlns:w15="http://schemas.microsoft.com/office/word/2012/wordml" xmlns:w16cid="http://schemas.microsoft.com/office/word/2016/wordml/cid" xmlns:w16se="http://schemas.microsoft.com/office/word/2015/wordml/symex" xmlns:wpg="http://schemas.microsoft.com/office/word/2010/wordprocessingGroup" xmlns:wpi="http://schemas.microsoft.com/office/word/2010/wordprocessingInk" xmlns:wne="http://schemas.microsoft.com/office/word/2006/wordml" xmlns:wps="http://schemas.microsoft.com/office/word/2010/wordprocessingShape" mc:Ignorable="w14 w15 w16se w16cid wp14">
+  <w:abstractNum w:abstractNumId="0" w15:restartNumberingAfterBreak="0">
+    <w:nsid w:val="41E51F54"/>
+    <w:multiLevelType w:val="hybridMultilevel"/>
+    <w:tmpl w:val="9036D89C"/>
+    <w:lvl w:ilvl="0" w:tplc="04190011">
+      <w:start w:val="1"/>
+      <w:numFmt w:val="decimal"/>
+      <w:lvlText w:val="%1)"/>
+      <w:lvlJc w:val="left"/>
+      <w:pPr>
+        <w:ind w:left="720" w:hanging="360"/>
+      </w:pPr>
+      <w:rPr>
+        <w:rFonts w:hint="default"/>
+      </w:rPr>
+    </w:lvl>
+    <w:lvl w:ilvl="1" w:tplc="04190019">
+      <w:start w:val="1"/>
+      <w:numFmt w:val="lowerLetter"/>
+      <w:lvlText w:val="%2."/>
+      <w:lvlJc w:val="left"/>
+      <w:pPr>
+        <w:ind w:left="1440" w:hanging="360"/>
+      </w:pPr>
+    </w:lvl>
+    <w:lvl w:ilvl="2" w:tplc="0419001B" w:tentative="1">
+      <w:start w:val="1"/>
+      <w:numFmt w:val="lowerRoman"/>
+      <w:lvlText w:val="%3."/>
+      <w:lvlJc w:val="right"/>
+      <w:pPr>
+        <w:ind w:left="2160" w:hanging="180"/>
+      </w:pPr>
+    </w:lvl>
+    <w:lvl w:ilvl="3" w:tplc="0419000F" w:tentative="1">
+      <w:start w:val="1"/>
+      <w:numFmt w:val="decimal"/>
+      <w:lvlText w:val="%4."/>
+      <w:lvlJc w:val="left"/>
+      <w:pPr>
+        <w:ind w:left="2880" w:hanging="360"/>
+      </w:pPr>
+    </w:lvl>
+    <w:lvl w:ilvl="4" w:tplc="04190019" w:tentative="1">
+      <w:start w:val="1"/>
+      <w:numFmt w:val="lowerLetter"/>
+      <w:lvlText w:val="%5."/>
+      <w:lvlJc w:val="left"/>
+      <w:pPr>
+        <w:ind w:left="3600" w:hanging="360"/>
+      </w:pPr>
+    </w:lvl>
+    <w:lvl w:ilvl="5" w:tplc="0419001B" w:tentative="1">
+      <w:start w:val="1"/>
+      <w:numFmt w:val="lowerRoman"/>
+      <w:lvlText w:val="%6."/>
+      <w:lvlJc w:val="right"/>
+      <w:pPr>
+        <w:ind w:left="4320" w:hanging="180"/>
+      </w:pPr>
+    </w:lvl>
+    <w:lvl w:ilvl="6" w:tplc="0419000F" w:tentative="1">
+      <w:start w:val="1"/>
+      <w:numFmt w:val="decimal"/>
+      <w:lvlText w:val="%7."/>
+      <w:lvlJc w:val="left"/>
+      <w:pPr>
+        <w:ind w:left="5040" w:hanging="360"/>
+      </w:pPr>
+    </w:lvl>
+    <w:lvl w:ilvl="7" w:tplc="04190019" w:tentative="1">
+      <w:start w:val="1"/>
+      <w:numFmt w:val="lowerLetter"/>
+      <w:lvlText w:val="%8."/>
+      <w:lvlJc w:val="left"/>
+      <w:pPr>
+        <w:ind w:left="5760" w:hanging="360"/>
+      </w:pPr>
+    </w:lvl>
+    <w:lvl w:ilvl="8" w:tplc="0419001B" w:tentative="1">
+      <w:start w:val="1"/>
+      <w:numFmt w:val="lowerRoman"/>
+      <w:lvlText w:val="%9."/>
+      <w:lvlJc w:val="right"/>
+      <w:pPr>
+        <w:ind w:left="6480" w:hanging="180"/>
+      </w:pPr>
+    </w:lvl>
+  </w:abstractNum>
+  <w:num w:numId="1">
+    <w:abstractNumId w:val="0"/>
+  </w:num>
+</w:numbering>
 </file>
 
 <file path=word/styles.xml><?xml version="1.0" encoding="utf-8"?>
@@ -2469,6 +2845,17 @@
     <w:semiHidden/>
     <w:unhideWhenUsed/>
   </w:style>
+  <w:style w:type="paragraph" w:styleId="a3">
+    <w:name w:val="List Paragraph"/>
+    <w:basedOn w:val="a"/>
+    <w:uiPriority w:val="34"/>
+    <w:qFormat/>
+    <w:rsid w:val="00570D6E"/>
+    <w:pPr>
+      <w:ind w:left="720"/>
+      <w:contextualSpacing/>
+    </w:pPr>
+  </w:style>
 </w:styles>
 </file>
 

</xml_diff>

<commit_message>
Quizhou chase and execution update
</commit_message>
<xml_diff>
--- a/descriptions/Quizhou.docx
+++ b/descriptions/Quizhou.docx
@@ -13,7 +13,6 @@
           <w:lang w:val="en-US"/>
         </w:rPr>
       </w:pPr>
-      <w:proofErr w:type="spellStart"/>
       <w:r>
         <w:rPr>
           <w:b/>
@@ -24,7 +23,6 @@
         </w:rPr>
         <w:t>Quizhou</w:t>
       </w:r>
-      <w:proofErr w:type="spellEnd"/>
     </w:p>
     <w:p>
       <w:pPr>
@@ -44,47 +42,17 @@
         </w:rPr>
         <w:t xml:space="preserve">, except </w:t>
       </w:r>
-      <w:proofErr w:type="spellStart"/>
       <w:r>
         <w:rPr>
           <w:lang w:val="en-US"/>
         </w:rPr>
         <w:t>DIchesk</w:t>
       </w:r>
-      <w:proofErr w:type="spellEnd"/>
-      <w:r>
-        <w:rPr>
-          <w:lang w:val="en-US"/>
-        </w:rPr>
-        <w:t xml:space="preserve">, </w:t>
-      </w:r>
-      <w:proofErr w:type="spellStart"/>
-      <w:r>
-        <w:rPr>
-          <w:lang w:val="en-US"/>
-        </w:rPr>
-        <w:t>Parta</w:t>
-      </w:r>
-      <w:proofErr w:type="spellEnd"/>
-      <w:r>
-        <w:rPr>
-          <w:lang w:val="en-US"/>
-        </w:rPr>
-        <w:t xml:space="preserve">, </w:t>
-      </w:r>
-      <w:proofErr w:type="spellStart"/>
-      <w:r>
-        <w:rPr>
-          <w:lang w:val="en-US"/>
-        </w:rPr>
-        <w:t>Altables</w:t>
-      </w:r>
-      <w:proofErr w:type="spellEnd"/>
-      <w:r>
-        <w:rPr>
-          <w:lang w:val="en-US"/>
-        </w:rPr>
-        <w:t>.</w:t>
+      <w:r>
+        <w:rPr>
+          <w:lang w:val="en-US"/>
+        </w:rPr>
+        <w:t>, Parta, Altables.</w:t>
       </w:r>
     </w:p>
     <w:p>
@@ -172,30 +140,8 @@
         <w:rPr>
           <w:lang w:val="en-US"/>
         </w:rPr>
-        <w:t xml:space="preserve"> </w:t>
-      </w:r>
-      <w:proofErr w:type="spellStart"/>
-      <w:r>
-        <w:rPr>
-          <w:lang w:val="en-US"/>
-        </w:rPr>
-        <w:t>Jin</w:t>
-      </w:r>
-      <w:proofErr w:type="spellEnd"/>
-      <w:r>
-        <w:rPr>
-          <w:lang w:val="en-US"/>
-        </w:rPr>
-        <w:t xml:space="preserve"> </w:t>
-      </w:r>
-      <w:proofErr w:type="spellStart"/>
-      <w:r>
-        <w:rPr>
-          <w:lang w:val="en-US"/>
-        </w:rPr>
-        <w:t>Zexian</w:t>
-      </w:r>
-      <w:proofErr w:type="spellEnd"/>
+        <w:t xml:space="preserve"> Jin Zexian</w:t>
+      </w:r>
       <w:r>
         <w:rPr>
           <w:lang w:val="en-US"/>
@@ -247,21 +193,7 @@
         <w:rPr>
           <w:lang w:val="en-US"/>
         </w:rPr>
-        <w:t xml:space="preserve">Cult of </w:t>
-      </w:r>
-      <w:proofErr w:type="spellStart"/>
-      <w:r>
-        <w:rPr>
-          <w:lang w:val="en-US"/>
-        </w:rPr>
-        <w:t>Lolths</w:t>
-      </w:r>
-      <w:proofErr w:type="spellEnd"/>
-      <w:r>
-        <w:rPr>
-          <w:lang w:val="en-US"/>
-        </w:rPr>
-        <w:t xml:space="preserve"> goddess of darkness, drow and spiders (dead)</w:t>
+        <w:t>Cult of Lolths goddess of darkness, drow and spiders (dead)</w:t>
       </w:r>
     </w:p>
     <w:p>
@@ -286,90 +218,45 @@
         <w:rPr>
           <w:lang w:val="en-US"/>
         </w:rPr>
+        <w:t>cities: Letamium, Mieras, Angyang</w:t>
+      </w:r>
+    </w:p>
+    <w:p>
+      <w:pPr>
+        <w:rPr>
+          <w:lang w:val="en-US"/>
+        </w:rPr>
+      </w:pPr>
+      <w:r>
+        <w:rPr>
+          <w:lang w:val="en-US"/>
+        </w:rPr>
+        <w:t xml:space="preserve">Astral </w:t>
+      </w:r>
+      <w:r>
+        <w:rPr>
+          <w:lang w:val="en-US"/>
+        </w:rPr>
+        <w:t>Temple</w:t>
+      </w:r>
+      <w:r>
+        <w:rPr>
+          <w:lang w:val="en-US"/>
+        </w:rPr>
+        <w:t xml:space="preserve"> </w:t>
+      </w:r>
+      <w:r>
+        <w:rPr>
+          <w:lang w:val="en-US"/>
+        </w:rPr>
         <w:t xml:space="preserve">cities: </w:t>
       </w:r>
-      <w:proofErr w:type="spellStart"/>
-      <w:r>
-        <w:rPr>
-          <w:lang w:val="en-US"/>
-        </w:rPr>
-        <w:t>Letamium</w:t>
-      </w:r>
-      <w:proofErr w:type="spellEnd"/>
-      <w:r>
-        <w:rPr>
-          <w:lang w:val="en-US"/>
-        </w:rPr>
-        <w:t xml:space="preserve">, </w:t>
-      </w:r>
-      <w:proofErr w:type="spellStart"/>
-      <w:r>
-        <w:rPr>
-          <w:lang w:val="en-US"/>
-        </w:rPr>
-        <w:t>Mieras</w:t>
-      </w:r>
-      <w:proofErr w:type="spellEnd"/>
-      <w:r>
-        <w:rPr>
-          <w:lang w:val="en-US"/>
-        </w:rPr>
-        <w:t xml:space="preserve">, </w:t>
-      </w:r>
-      <w:proofErr w:type="spellStart"/>
-      <w:r>
-        <w:rPr>
-          <w:lang w:val="en-US"/>
-        </w:rPr>
-        <w:t>Angyang</w:t>
-      </w:r>
-      <w:proofErr w:type="spellEnd"/>
-    </w:p>
-    <w:p>
-      <w:pPr>
-        <w:rPr>
-          <w:lang w:val="en-US"/>
-        </w:rPr>
-      </w:pPr>
-      <w:r>
-        <w:rPr>
-          <w:lang w:val="en-US"/>
-        </w:rPr>
-        <w:t xml:space="preserve">Astral </w:t>
-      </w:r>
-      <w:r>
-        <w:rPr>
-          <w:lang w:val="en-US"/>
-        </w:rPr>
-        <w:t>Temple</w:t>
-      </w:r>
-      <w:r>
-        <w:rPr>
-          <w:lang w:val="en-US"/>
-        </w:rPr>
-        <w:t xml:space="preserve"> </w:t>
-      </w:r>
-      <w:r>
-        <w:rPr>
-          <w:lang w:val="en-US"/>
-        </w:rPr>
-        <w:t xml:space="preserve">cities: </w:t>
-      </w:r>
-      <w:proofErr w:type="spellStart"/>
-      <w:r>
-        <w:rPr>
-          <w:lang w:val="en-US"/>
-        </w:rPr>
-        <w:t>Druisk</w:t>
-      </w:r>
-      <w:proofErr w:type="spellEnd"/>
-      <w:r>
-        <w:rPr>
-          <w:lang w:val="en-US"/>
-        </w:rPr>
-        <w:t xml:space="preserve">, </w:t>
-      </w:r>
-      <w:proofErr w:type="spellStart"/>
+      <w:r>
+        <w:rPr>
+          <w:lang w:val="en-US"/>
+        </w:rPr>
+        <w:t xml:space="preserve">Druisk, </w:t>
+      </w:r>
       <w:r>
         <w:rPr>
           <w:lang w:val="en-US"/>
@@ -382,56 +269,19 @@
         </w:rPr>
         <w:t>ichesk</w:t>
       </w:r>
-      <w:proofErr w:type="spellEnd"/>
-    </w:p>
-    <w:p>
-      <w:pPr>
-        <w:rPr>
-          <w:lang w:val="en-US"/>
-        </w:rPr>
-      </w:pPr>
-      <w:r>
-        <w:rPr>
-          <w:lang w:val="en-US"/>
-        </w:rPr>
-        <w:t xml:space="preserve">Exile cities: </w:t>
-      </w:r>
-      <w:proofErr w:type="spellStart"/>
-      <w:r>
-        <w:rPr>
-          <w:lang w:val="en-US"/>
-        </w:rPr>
-        <w:t>Nobian</w:t>
-      </w:r>
-      <w:proofErr w:type="spellEnd"/>
-      <w:r>
-        <w:rPr>
-          <w:lang w:val="en-US"/>
-        </w:rPr>
-        <w:t xml:space="preserve">, </w:t>
-      </w:r>
-      <w:proofErr w:type="spellStart"/>
-      <w:r>
-        <w:rPr>
-          <w:lang w:val="en-US"/>
-        </w:rPr>
-        <w:t>Parta</w:t>
-      </w:r>
-      <w:proofErr w:type="spellEnd"/>
-      <w:r>
-        <w:rPr>
-          <w:lang w:val="en-US"/>
-        </w:rPr>
-        <w:t xml:space="preserve">, </w:t>
-      </w:r>
-      <w:proofErr w:type="spellStart"/>
-      <w:r>
-        <w:rPr>
-          <w:lang w:val="en-US"/>
-        </w:rPr>
-        <w:t>Altables</w:t>
-      </w:r>
-      <w:proofErr w:type="spellEnd"/>
+    </w:p>
+    <w:p>
+      <w:pPr>
+        <w:rPr>
+          <w:lang w:val="en-US"/>
+        </w:rPr>
+      </w:pPr>
+      <w:r>
+        <w:rPr>
+          <w:lang w:val="en-US"/>
+        </w:rPr>
+        <w:t>Exile cities: Nobian, Parta, Altables</w:t>
+      </w:r>
     </w:p>
     <w:p>
       <w:pPr>
@@ -460,21 +310,7 @@
         <w:rPr>
           <w:lang w:val="en-US"/>
         </w:rPr>
-        <w:t xml:space="preserve">Fu Feng – general of military forces of the Drow. Chosen of </w:t>
-      </w:r>
-      <w:proofErr w:type="spellStart"/>
-      <w:r>
-        <w:rPr>
-          <w:lang w:val="en-US"/>
-        </w:rPr>
-        <w:t>Selvetarm</w:t>
-      </w:r>
-      <w:proofErr w:type="spellEnd"/>
-      <w:r>
-        <w:rPr>
-          <w:lang w:val="en-US"/>
-        </w:rPr>
-        <w:t xml:space="preserve"> the god of war and destruction</w:t>
+        <w:t>Fu Feng – general of military forces of the Drow. Chosen of Selvetarm the god of war and destruction</w:t>
       </w:r>
       <w:r>
         <w:rPr>
@@ -482,7 +318,6 @@
         </w:rPr>
         <w:t xml:space="preserve">. Expert at upgrading humanoids with </w:t>
       </w:r>
-      <w:proofErr w:type="spellStart"/>
       <w:r>
         <w:rPr>
           <w:u w:val="single"/>
@@ -490,7 +325,6 @@
         </w:rPr>
         <w:t>Alloturgy</w:t>
       </w:r>
-      <w:proofErr w:type="spellEnd"/>
       <w:r>
         <w:rPr>
           <w:u w:val="single"/>
@@ -505,19 +339,11 @@
         </w:rPr>
         <w:t xml:space="preserve"> </w:t>
       </w:r>
-      <w:proofErr w:type="spellStart"/>
-      <w:r>
-        <w:rPr>
-          <w:lang w:val="en-US"/>
-        </w:rPr>
-        <w:t>Alloturgist</w:t>
-      </w:r>
-      <w:proofErr w:type="spellEnd"/>
-      <w:r>
-        <w:rPr>
-          <w:lang w:val="en-US"/>
-        </w:rPr>
-        <w:t xml:space="preserve"> himself. Can control metals and </w:t>
+      <w:r>
+        <w:rPr>
+          <w:lang w:val="en-US"/>
+        </w:rPr>
+        <w:t xml:space="preserve">Alloturgist himself. Can control metals and </w:t>
       </w:r>
       <w:r>
         <w:rPr>
@@ -574,21 +400,7 @@
         <w:rPr>
           <w:lang w:val="en-US"/>
         </w:rPr>
-        <w:t xml:space="preserve">Add </w:t>
-      </w:r>
-      <w:proofErr w:type="spellStart"/>
-      <w:r>
-        <w:rPr>
-          <w:lang w:val="en-US"/>
-        </w:rPr>
-        <w:t>bns</w:t>
-      </w:r>
-      <w:proofErr w:type="spellEnd"/>
-      <w:r>
-        <w:rPr>
-          <w:lang w:val="en-US"/>
-        </w:rPr>
-        <w:t xml:space="preserve"> actions and villain actions here, when he will really fight the party</w:t>
+        <w:t>Add bns actions and villain actions here, when he will really fight the party</w:t>
       </w:r>
     </w:p>
     <w:p>
@@ -706,16 +518,8 @@
         <w:rPr>
           <w:lang w:val="en-US"/>
         </w:rPr>
-        <w:t xml:space="preserve">Madam – </w:t>
-      </w:r>
-      <w:proofErr w:type="spellStart"/>
-      <w:r>
-        <w:rPr>
-          <w:lang w:val="en-US"/>
-        </w:rPr>
-        <w:t>Furen</w:t>
-      </w:r>
-      <w:proofErr w:type="spellEnd"/>
+        <w:t>Madam – Furen</w:t>
+      </w:r>
     </w:p>
     <w:p>
       <w:pPr>
@@ -733,7 +537,6 @@
         </w:rPr>
         <w:t xml:space="preserve">Mister – </w:t>
       </w:r>
-      <w:proofErr w:type="spellStart"/>
       <w:r>
         <w:rPr>
           <w:rFonts w:ascii="Arial" w:hAnsi="Arial" w:cs="Arial"/>
@@ -744,7 +547,6 @@
         </w:rPr>
         <w:t>Xiānshēng</w:t>
       </w:r>
-      <w:proofErr w:type="spellEnd"/>
     </w:p>
     <w:p>
       <w:pPr>
@@ -765,46 +567,20 @@
           <w:bCs/>
           <w:lang w:val="en-US"/>
         </w:rPr>
-        <w:t xml:space="preserve">Befriending </w:t>
-      </w:r>
-      <w:proofErr w:type="spellStart"/>
-      <w:r>
-        <w:rPr>
-          <w:b/>
-          <w:bCs/>
-          <w:lang w:val="en-US"/>
-        </w:rPr>
-        <w:t>Quizhou</w:t>
-      </w:r>
-      <w:proofErr w:type="spellEnd"/>
-      <w:r>
-        <w:rPr>
-          <w:b/>
-          <w:bCs/>
-          <w:lang w:val="en-US"/>
-        </w:rPr>
-        <w:t xml:space="preserve"> questline:</w:t>
-      </w:r>
-    </w:p>
-    <w:p>
-      <w:pPr>
-        <w:rPr>
-          <w:lang w:val="en-US"/>
-        </w:rPr>
-      </w:pPr>
-      <w:proofErr w:type="spellStart"/>
-      <w:r>
-        <w:rPr>
-          <w:lang w:val="en-US"/>
-        </w:rPr>
-        <w:t>Alfrani</w:t>
-      </w:r>
-      <w:proofErr w:type="spellEnd"/>
-      <w:r>
-        <w:rPr>
-          <w:lang w:val="en-US"/>
-        </w:rPr>
-        <w:t xml:space="preserve"> will suggest party to support cult of Astral, which is trying to become new religion of the country, the only problem is emperors permission, which is impossible with current emperor. Killing emperor will lead only to his son rule, so they decided to choose one of their people.</w:t>
+        <w:t>Befriending Quizhou questline:</w:t>
+      </w:r>
+    </w:p>
+    <w:p>
+      <w:pPr>
+        <w:rPr>
+          <w:lang w:val="en-US"/>
+        </w:rPr>
+      </w:pPr>
+      <w:r>
+        <w:rPr>
+          <w:lang w:val="en-US"/>
+        </w:rPr>
+        <w:t>Alfrani will suggest party to support cult of Astral, which is trying to become new religion of the country, the only problem is emperors permission, which is impossible with current emperor. Killing emperor will lead only to his son rule, so they decided to choose one of their people.</w:t>
       </w:r>
       <w:r>
         <w:rPr>
@@ -846,21 +622,7 @@
         <w:rPr>
           <w:lang w:val="en-US"/>
         </w:rPr>
-        <w:t xml:space="preserve">, he can be visited at any time in the capital of </w:t>
-      </w:r>
-      <w:proofErr w:type="spellStart"/>
-      <w:r>
-        <w:rPr>
-          <w:lang w:val="en-US"/>
-        </w:rPr>
-        <w:t>Quizhou</w:t>
-      </w:r>
-      <w:proofErr w:type="spellEnd"/>
-      <w:r>
-        <w:rPr>
-          <w:lang w:val="en-US"/>
-        </w:rPr>
-        <w:t xml:space="preserve"> at any time, party must give him scroll with message of Astral cult.</w:t>
+        <w:t>, he can be visited at any time in the capital of Quizhou at any time, party must give him scroll with message of Astral cult.</w:t>
       </w:r>
     </w:p>
     <w:p>
@@ -896,35 +658,7 @@
         <w:rPr>
           <w:lang w:val="en-US"/>
         </w:rPr>
-        <w:t xml:space="preserve">. Next time just go on </w:t>
-      </w:r>
-      <w:proofErr w:type="spellStart"/>
-      <w:r>
-        <w:rPr>
-          <w:lang w:val="en-US"/>
-        </w:rPr>
-        <w:t>Mong</w:t>
-      </w:r>
-      <w:proofErr w:type="spellEnd"/>
-      <w:r>
-        <w:rPr>
-          <w:lang w:val="en-US"/>
-        </w:rPr>
-        <w:t xml:space="preserve"> </w:t>
-      </w:r>
-      <w:proofErr w:type="spellStart"/>
-      <w:r>
-        <w:rPr>
-          <w:lang w:val="en-US"/>
-        </w:rPr>
-        <w:t>Kok</w:t>
-      </w:r>
-      <w:proofErr w:type="spellEnd"/>
-      <w:r>
-        <w:rPr>
-          <w:lang w:val="en-US"/>
-        </w:rPr>
-        <w:t xml:space="preserve"> street 3 and ask him to bring </w:t>
+        <w:t xml:space="preserve">. Next time just go on Mong Kok street 3 and ask him to bring </w:t>
       </w:r>
       <w:r>
         <w:rPr>
@@ -993,21 +727,7 @@
         <w:rPr>
           <w:lang w:val="en-US"/>
         </w:rPr>
-        <w:t xml:space="preserve">address he will appear at 8pm and will ask party to assassinate </w:t>
-      </w:r>
-      <w:proofErr w:type="spellStart"/>
-      <w:r>
-        <w:rPr>
-          <w:lang w:val="en-US"/>
-        </w:rPr>
-        <w:t>Furen</w:t>
-      </w:r>
-      <w:proofErr w:type="spellEnd"/>
-      <w:r>
-        <w:rPr>
-          <w:lang w:val="en-US"/>
-        </w:rPr>
-        <w:t xml:space="preserve"> Tang Ling, who will be on Masquerade </w:t>
+        <w:t xml:space="preserve">address he will appear at 8pm and will ask party to assassinate Furen Tang Ling, who will be on Masquerade </w:t>
       </w:r>
       <w:r>
         <w:rPr>
@@ -1021,19 +741,11 @@
         </w:rPr>
         <w:t xml:space="preserve"> day later at </w:t>
       </w:r>
-      <w:proofErr w:type="spellStart"/>
-      <w:r>
-        <w:rPr>
-          <w:lang w:val="en-US"/>
-        </w:rPr>
-        <w:t>Tsunen</w:t>
-      </w:r>
-      <w:proofErr w:type="spellEnd"/>
-      <w:r>
-        <w:rPr>
-          <w:lang w:val="en-US"/>
-        </w:rPr>
-        <w:t xml:space="preserve"> Wan 21</w:t>
+      <w:r>
+        <w:rPr>
+          <w:lang w:val="en-US"/>
+        </w:rPr>
+        <w:t>Tsunen Wan 21</w:t>
       </w:r>
       <w:r>
         <w:rPr>
@@ -1045,35 +757,7 @@
         <w:rPr>
           <w:lang w:val="en-US"/>
         </w:rPr>
-        <w:t xml:space="preserve">. She is eager to overthrow </w:t>
-      </w:r>
-      <w:proofErr w:type="spellStart"/>
-      <w:r>
-        <w:rPr>
-          <w:lang w:val="en-US"/>
-        </w:rPr>
-        <w:t>Jin</w:t>
-      </w:r>
-      <w:proofErr w:type="spellEnd"/>
-      <w:r>
-        <w:rPr>
-          <w:lang w:val="en-US"/>
-        </w:rPr>
-        <w:t xml:space="preserve"> </w:t>
-      </w:r>
-      <w:proofErr w:type="spellStart"/>
-      <w:r>
-        <w:rPr>
-          <w:lang w:val="en-US"/>
-        </w:rPr>
-        <w:t>Zexian</w:t>
-      </w:r>
-      <w:proofErr w:type="spellEnd"/>
-      <w:r>
-        <w:rPr>
-          <w:lang w:val="en-US"/>
-        </w:rPr>
-        <w:t>, so he must get rid of her. He does not care how she leaves so.</w:t>
+        <w:t>. She is eager to overthrow Jin Zexian, so he must get rid of her. He does not care how she leaves so.</w:t>
       </w:r>
     </w:p>
     <w:p>
@@ -1091,35 +775,7 @@
         <w:rPr>
           <w:lang w:val="en-US"/>
         </w:rPr>
-        <w:t xml:space="preserve">To infiltrate her mansion invitation is required, and </w:t>
-      </w:r>
-      <w:proofErr w:type="spellStart"/>
-      <w:r>
-        <w:rPr>
-          <w:lang w:val="en-US"/>
-        </w:rPr>
-        <w:t>Jin</w:t>
-      </w:r>
-      <w:proofErr w:type="spellEnd"/>
-      <w:r>
-        <w:rPr>
-          <w:lang w:val="en-US"/>
-        </w:rPr>
-        <w:t xml:space="preserve"> </w:t>
-      </w:r>
-      <w:proofErr w:type="spellStart"/>
-      <w:r>
-        <w:rPr>
-          <w:lang w:val="en-US"/>
-        </w:rPr>
-        <w:t>Zexian</w:t>
-      </w:r>
-      <w:proofErr w:type="spellEnd"/>
-      <w:r>
-        <w:rPr>
-          <w:lang w:val="en-US"/>
-        </w:rPr>
-        <w:t xml:space="preserve"> doesn’t have one. Invitation is sent to 20 closest people, any person can bring up to 5 curious creatures with him, the goal of the masquerade is to guess who </w:t>
+        <w:t xml:space="preserve">To infiltrate her mansion invitation is required, and Jin Zexian doesn’t have one. Invitation is sent to 20 closest people, any person can bring up to 5 curious creatures with him, the goal of the masquerade is to guess who </w:t>
       </w:r>
       <w:r>
         <w:rPr>
@@ -1169,21 +825,12 @@
         </w:rPr>
         <w:t xml:space="preserve">General </w:t>
       </w:r>
-      <w:proofErr w:type="spellStart"/>
       <w:r>
         <w:rPr>
           <w:shd w:val="clear" w:color="auto" w:fill="F5F5F5"/>
           <w:lang w:val="en-US"/>
         </w:rPr>
-        <w:t>Xiānshēng</w:t>
-      </w:r>
-      <w:proofErr w:type="spellEnd"/>
-      <w:r>
-        <w:rPr>
-          <w:shd w:val="clear" w:color="auto" w:fill="F5F5F5"/>
-          <w:lang w:val="en-US"/>
-        </w:rPr>
-        <w:t xml:space="preserve"> </w:t>
+        <w:t xml:space="preserve">Xiānshēng </w:t>
       </w:r>
       <w:r>
         <w:rPr>
@@ -1251,21 +898,7 @@
         <w:rPr>
           <w:lang w:val="en-US"/>
         </w:rPr>
-        <w:t xml:space="preserve"> and make a deal with them: 1) He will remain main general of </w:t>
-      </w:r>
-      <w:proofErr w:type="spellStart"/>
-      <w:r>
-        <w:rPr>
-          <w:lang w:val="en-US"/>
-        </w:rPr>
-        <w:t>Quizhou</w:t>
-      </w:r>
-      <w:proofErr w:type="spellEnd"/>
-      <w:r>
-        <w:rPr>
-          <w:lang w:val="en-US"/>
-        </w:rPr>
-        <w:t xml:space="preserve"> 2) PCs will rescue his nephew from cells under cathedral.</w:t>
+        <w:t xml:space="preserve"> and make a deal with them: 1) He will remain main general of Quizhou 2) PCs will rescue his nephew from cells under cathedral.</w:t>
       </w:r>
       <w:r>
         <w:rPr>
@@ -1372,8 +1005,6 @@
         </w:rPr>
         <w:t xml:space="preserve"> </w:t>
       </w:r>
-      <w:bookmarkStart w:id="1" w:name="_GoBack"/>
-      <w:bookmarkEnd w:id="1"/>
       <w:r>
         <w:rPr>
           <w:lang w:val="en-US"/>
@@ -1384,6 +1015,12 @@
         <w:rPr>
           <w:lang w:val="en-US"/>
         </w:rPr>
+        <w:t xml:space="preserve"> (one for Hadar chosen)</w:t>
+      </w:r>
+      <w:r>
+        <w:rPr>
+          <w:lang w:val="en-US"/>
+        </w:rPr>
         <w:t xml:space="preserve"> with </w:t>
       </w:r>
       <w:r>
@@ -1421,6 +1058,133 @@
           <w:lang w:val="en-US"/>
         </w:rPr>
         <w:t>will try to execute them at center square</w:t>
+      </w:r>
+    </w:p>
+    <w:p>
+      <w:pPr>
+        <w:pStyle w:val="a3"/>
+        <w:numPr>
+          <w:ilvl w:val="1"/>
+          <w:numId w:val="1"/>
+        </w:numPr>
+        <w:rPr>
+          <w:lang w:val="en-US"/>
+        </w:rPr>
+      </w:pPr>
+      <w:r>
+        <w:rPr>
+          <w:lang w:val="en-US"/>
+        </w:rPr>
+        <w:t>Chase (use quizhou map). Chase will have 3 skill tests for each PC.</w:t>
+      </w:r>
+      <w:r>
+        <w:rPr>
+          <w:lang w:val="en-US"/>
+        </w:rPr>
+        <w:t xml:space="preserve"> Players who are chased by iron guard cannot escape (unless something crazy like wish, portal, dimension door etc.) </w:t>
+      </w:r>
+      <w:r>
+        <w:rPr>
+          <w:lang w:val="en-US"/>
+        </w:rPr>
+        <w:t xml:space="preserve"> Use rules below</w:t>
+      </w:r>
+      <w:r>
+        <w:rPr>
+          <w:lang w:val="en-US"/>
+        </w:rPr>
+        <w:t>.</w:t>
+      </w:r>
+    </w:p>
+    <w:p>
+      <w:pPr>
+        <w:pStyle w:val="a3"/>
+        <w:ind w:left="1440"/>
+        <w:rPr>
+          <w:lang w:val="en-US"/>
+        </w:rPr>
+      </w:pPr>
+      <w:hyperlink r:id="rId5" w:history="1">
+        <w:r>
+          <w:rPr>
+            <w:rStyle w:val="a4"/>
+            <w:lang w:val="en-US"/>
+          </w:rPr>
+          <w:t>https://olddungeonmaster.com/2015/01/17/dd-5e-quick-reference-chase-rules/</w:t>
+        </w:r>
+      </w:hyperlink>
+    </w:p>
+    <w:p>
+      <w:pPr>
+        <w:pStyle w:val="a3"/>
+        <w:numPr>
+          <w:ilvl w:val="1"/>
+          <w:numId w:val="1"/>
+        </w:numPr>
+        <w:rPr>
+          <w:lang w:val="en-US"/>
+        </w:rPr>
+      </w:pPr>
+      <w:r>
+        <w:rPr>
+          <w:lang w:val="en-US"/>
+        </w:rPr>
+        <w:t>Escape of a few members (or not)</w:t>
+      </w:r>
+      <w:r>
+        <w:rPr>
+          <w:lang w:val="en-US"/>
+        </w:rPr>
+        <w:t>. If PC is not chased by iron guard and passed 2/3 skill checks, PC escapes and cult of Astral helps him getting to their underground base.</w:t>
+      </w:r>
+    </w:p>
+    <w:p>
+      <w:pPr>
+        <w:pStyle w:val="a3"/>
+        <w:numPr>
+          <w:ilvl w:val="1"/>
+          <w:numId w:val="1"/>
+        </w:numPr>
+        <w:rPr>
+          <w:lang w:val="en-US"/>
+        </w:rPr>
+      </w:pPr>
+      <w:r>
+        <w:rPr>
+          <w:lang w:val="en-US"/>
+        </w:rPr>
+        <w:t>Cooperation with cult of Astral</w:t>
+      </w:r>
+      <w:r>
+        <w:rPr>
+          <w:lang w:val="en-US"/>
+        </w:rPr>
+        <w:t>. (Skip it if all PCs are captured). PCs with few cult members get to underground base through sewers. No creature living in sewers will try to harm them, but PCs will understand that these creatures are guarding the base.</w:t>
+      </w:r>
+      <w:r>
+        <w:rPr>
+          <w:lang w:val="en-US"/>
+        </w:rPr>
+        <w:br/>
+        <w:t>Rend Phandelin</w:t>
+      </w:r>
+      <w:r>
+        <w:rPr>
+          <w:lang w:val="en-US"/>
+        </w:rPr>
+        <w:t>(greyish hair, 1.8m height) (Basically King Bredly) (They’ve already met him in the first castle near the astral, but now he has only right eye) will tell PCs that Fu Feng will try executing their friends the next day</w:t>
+      </w:r>
+      <w:r>
+        <w:rPr>
+          <w:lang w:val="en-US"/>
+        </w:rPr>
+        <w:t xml:space="preserve"> and it is necessary to stop him during hi speech, so the city will see the power of the Astral</w:t>
+      </w:r>
+      <w:r>
+        <w:rPr>
+          <w:lang w:val="en-US"/>
+        </w:rPr>
+        <w:t xml:space="preserve">, but luckily most of the guards are already at cults side, so there will be no problem getting to the executioner square near the main military citadel. </w:t>
       </w:r>
     </w:p>
     <w:p>
@@ -1438,7 +1202,7 @@
         <w:rPr>
           <w:lang w:val="en-US"/>
         </w:rPr>
-        <w:t>Prisons under citadel</w:t>
+        <w:t>Execution</w:t>
       </w:r>
     </w:p>
     <w:p>
@@ -1456,188 +1220,35 @@
         <w:rPr>
           <w:lang w:val="en-US"/>
         </w:rPr>
-        <w:t>If party were caught Fu Feng will keep them in prison cells</w:t>
-      </w:r>
-      <w:r>
-        <w:rPr>
-          <w:lang w:val="en-US"/>
-        </w:rPr>
-        <w:t xml:space="preserve"> </w:t>
-      </w:r>
-      <w:r>
-        <w:rPr>
-          <w:lang w:val="en-US"/>
-        </w:rPr>
-        <w:t xml:space="preserve">and will give party his evil spiel about his </w:t>
-      </w:r>
-      <w:r>
-        <w:rPr>
-          <w:lang w:val="en-US"/>
-        </w:rPr>
-        <w:t>plans</w:t>
-      </w:r>
-      <w:r>
-        <w:rPr>
-          <w:lang w:val="en-US"/>
-        </w:rPr>
-        <w:t xml:space="preserve"> because he is completely sure that party is </w:t>
-      </w:r>
-      <w:r>
-        <w:rPr>
-          <w:lang w:val="en-US"/>
-        </w:rPr>
-        <w:t xml:space="preserve">harmless. At this point </w:t>
-      </w:r>
-      <w:proofErr w:type="spellStart"/>
-      <w:r>
-        <w:rPr>
-          <w:lang w:val="en-US"/>
-        </w:rPr>
-        <w:t>Hadar’s</w:t>
-      </w:r>
-      <w:proofErr w:type="spellEnd"/>
-      <w:r>
-        <w:rPr>
-          <w:lang w:val="en-US"/>
-        </w:rPr>
-        <w:t xml:space="preserve"> chosen should act, otherwise execution scene will happen where cult of Astral will help party escape and kill Fu Feng</w:t>
-      </w:r>
-    </w:p>
-    <w:p>
-      <w:pPr>
-        <w:pStyle w:val="a3"/>
-        <w:numPr>
-          <w:ilvl w:val="1"/>
-          <w:numId w:val="1"/>
-        </w:numPr>
-        <w:rPr>
-          <w:lang w:val="en-US"/>
-        </w:rPr>
-      </w:pPr>
-      <w:r>
-        <w:rPr>
-          <w:lang w:val="en-US"/>
-        </w:rPr>
-        <w:t>If party beat guards and paladins, Astral cult will help them tracking Fu Feng down in cells under citadel</w:t>
-      </w:r>
-    </w:p>
-    <w:p>
-      <w:pPr>
-        <w:pStyle w:val="a3"/>
-        <w:numPr>
-          <w:ilvl w:val="0"/>
-          <w:numId w:val="1"/>
-        </w:numPr>
-        <w:rPr>
-          <w:lang w:val="en-US"/>
-        </w:rPr>
-      </w:pPr>
-      <w:r>
-        <w:rPr>
-          <w:lang w:val="en-US"/>
-        </w:rPr>
-        <w:t xml:space="preserve">Upon assassination of Fu Feng and Kang Qui, </w:t>
-      </w:r>
-      <w:proofErr w:type="spellStart"/>
-      <w:r>
-        <w:rPr>
-          <w:lang w:val="en-US"/>
-        </w:rPr>
-        <w:t>Tzhai</w:t>
-      </w:r>
-      <w:proofErr w:type="spellEnd"/>
-      <w:r>
-        <w:rPr>
-          <w:lang w:val="en-US"/>
-        </w:rPr>
-        <w:t xml:space="preserve"> </w:t>
-      </w:r>
-      <w:proofErr w:type="spellStart"/>
-      <w:r>
-        <w:rPr>
-          <w:lang w:val="en-US"/>
-        </w:rPr>
-        <w:t>Ellin</w:t>
-      </w:r>
-      <w:proofErr w:type="spellEnd"/>
-      <w:r>
-        <w:rPr>
-          <w:lang w:val="en-US"/>
-        </w:rPr>
-        <w:t xml:space="preserve"> will take place of Fu Feng and Kang Qui will be replaced by </w:t>
-      </w:r>
-      <w:proofErr w:type="spellStart"/>
-      <w:r>
-        <w:rPr>
-          <w:lang w:val="en-US"/>
-        </w:rPr>
-        <w:t>Eltra</w:t>
-      </w:r>
-      <w:proofErr w:type="spellEnd"/>
-      <w:r>
-        <w:rPr>
-          <w:lang w:val="en-US"/>
-        </w:rPr>
-        <w:t xml:space="preserve"> Qui</w:t>
-      </w:r>
-      <w:r>
-        <w:rPr>
-          <w:lang w:val="en-US"/>
-        </w:rPr>
-        <w:t xml:space="preserve">. New emperor Rend </w:t>
-      </w:r>
-      <w:proofErr w:type="spellStart"/>
-      <w:r>
-        <w:rPr>
-          <w:lang w:val="en-US"/>
-        </w:rPr>
-        <w:t>Phandelin</w:t>
-      </w:r>
-      <w:proofErr w:type="spellEnd"/>
-      <w:r>
-        <w:rPr>
-          <w:lang w:val="en-US"/>
-        </w:rPr>
-        <w:t xml:space="preserve"> will rise as new emperor and empire will await PCs command.</w:t>
-      </w:r>
-    </w:p>
-    <w:p>
-      <w:pPr>
-        <w:rPr>
-          <w:lang w:val="en-US"/>
-        </w:rPr>
-      </w:pPr>
-      <w:r>
-        <w:rPr>
-          <w:lang w:val="en-US"/>
-        </w:rPr>
-        <w:t xml:space="preserve">Rend </w:t>
-      </w:r>
-      <w:proofErr w:type="spellStart"/>
-      <w:r>
-        <w:rPr>
-          <w:lang w:val="en-US"/>
-        </w:rPr>
-        <w:t>Phandelin</w:t>
-      </w:r>
-      <w:proofErr w:type="spellEnd"/>
-      <w:r>
-        <w:rPr>
-          <w:lang w:val="en-US"/>
-        </w:rPr>
-        <w:t xml:space="preserve"> phrases: </w:t>
-      </w:r>
-    </w:p>
-    <w:p>
-      <w:pPr>
-        <w:rPr>
-          <w:lang w:val="en-US"/>
-        </w:rPr>
-      </w:pPr>
-      <w:r>
-        <w:rPr>
-          <w:lang w:val="en-US"/>
-        </w:rPr>
+        <w:t>PCs will get plan of execution square and can choose where to start the execution mission. Balconies, crowd near the square, one of guards near the executioner. Lots of iron guards near the executioner square.</w:t>
+      </w:r>
+      <w:bookmarkStart w:id="1" w:name="_GoBack"/>
+      <w:bookmarkEnd w:id="1"/>
+    </w:p>
+    <w:p>
+      <w:pPr>
+        <w:rPr>
+          <w:lang w:val="en-US"/>
+        </w:rPr>
+      </w:pPr>
+      <w:r>
+        <w:rPr>
+          <w:lang w:val="en-US"/>
+        </w:rPr>
+        <w:t xml:space="preserve">Rend Phandelin phrases: </w:t>
+      </w:r>
+    </w:p>
+    <w:p>
+      <w:pPr>
+        <w:rPr>
+          <w:lang w:val="en-US"/>
+        </w:rPr>
+      </w:pPr>
+      <w:r>
+        <w:rPr>
+          <w:lang w:val="en-US"/>
+        </w:rPr>
+        <w:lastRenderedPageBreak/>
         <w:t>this country is yours and awaits your orders, descendants. But we have problems with orcs, my lords. We have one of their messengers awaiting</w:t>
       </w:r>
       <w:r>
@@ -1646,255 +1257,13 @@
         </w:rPr>
         <w:t xml:space="preserve"> - </w:t>
       </w:r>
-      <w:proofErr w:type="spellStart"/>
       <w:r>
         <w:rPr>
           <w:u w:val="single"/>
           <w:lang w:val="en-US"/>
         </w:rPr>
-        <w:t>detta</w:t>
-      </w:r>
-      <w:proofErr w:type="spellEnd"/>
-      <w:r>
-        <w:rPr>
-          <w:u w:val="single"/>
-          <w:lang w:val="en-US"/>
-        </w:rPr>
-        <w:t xml:space="preserve"> land </w:t>
-      </w:r>
-      <w:proofErr w:type="spellStart"/>
-      <w:r>
-        <w:rPr>
-          <w:u w:val="single"/>
-          <w:lang w:val="en-US"/>
-        </w:rPr>
-        <w:t>är</w:t>
-      </w:r>
-      <w:proofErr w:type="spellEnd"/>
-      <w:r>
-        <w:rPr>
-          <w:u w:val="single"/>
-          <w:lang w:val="en-US"/>
-        </w:rPr>
-        <w:t xml:space="preserve"> </w:t>
-      </w:r>
-      <w:proofErr w:type="spellStart"/>
-      <w:r>
-        <w:rPr>
-          <w:u w:val="single"/>
-          <w:lang w:val="en-US"/>
-        </w:rPr>
-        <w:t>ditt</w:t>
-      </w:r>
-      <w:proofErr w:type="spellEnd"/>
-      <w:r>
-        <w:rPr>
-          <w:u w:val="single"/>
-          <w:lang w:val="en-US"/>
-        </w:rPr>
-        <w:t xml:space="preserve"> </w:t>
-      </w:r>
-      <w:proofErr w:type="spellStart"/>
-      <w:r>
-        <w:rPr>
-          <w:u w:val="single"/>
-          <w:lang w:val="en-US"/>
-        </w:rPr>
-        <w:t>och</w:t>
-      </w:r>
-      <w:proofErr w:type="spellEnd"/>
-      <w:r>
-        <w:rPr>
-          <w:u w:val="single"/>
-          <w:lang w:val="en-US"/>
-        </w:rPr>
-        <w:t xml:space="preserve"> </w:t>
-      </w:r>
-      <w:proofErr w:type="spellStart"/>
-      <w:r>
-        <w:rPr>
-          <w:u w:val="single"/>
-          <w:lang w:val="en-US"/>
-        </w:rPr>
-        <w:t>väntar</w:t>
-      </w:r>
-      <w:proofErr w:type="spellEnd"/>
-      <w:r>
-        <w:rPr>
-          <w:u w:val="single"/>
-          <w:lang w:val="en-US"/>
-        </w:rPr>
-        <w:t xml:space="preserve"> </w:t>
-      </w:r>
-      <w:proofErr w:type="spellStart"/>
-      <w:r>
-        <w:rPr>
-          <w:u w:val="single"/>
-          <w:lang w:val="en-US"/>
-        </w:rPr>
-        <w:t>på</w:t>
-      </w:r>
-      <w:proofErr w:type="spellEnd"/>
-      <w:r>
-        <w:rPr>
-          <w:u w:val="single"/>
-          <w:lang w:val="en-US"/>
-        </w:rPr>
-        <w:t xml:space="preserve"> </w:t>
-      </w:r>
-      <w:proofErr w:type="spellStart"/>
-      <w:r>
-        <w:rPr>
-          <w:u w:val="single"/>
-          <w:lang w:val="en-US"/>
-        </w:rPr>
-        <w:t>dina</w:t>
-      </w:r>
-      <w:proofErr w:type="spellEnd"/>
-      <w:r>
-        <w:rPr>
-          <w:u w:val="single"/>
-          <w:lang w:val="en-US"/>
-        </w:rPr>
-        <w:t xml:space="preserve"> </w:t>
-      </w:r>
-      <w:proofErr w:type="spellStart"/>
-      <w:r>
-        <w:rPr>
-          <w:u w:val="single"/>
-          <w:lang w:val="en-US"/>
-        </w:rPr>
-        <w:t>beställningar</w:t>
-      </w:r>
-      <w:proofErr w:type="spellEnd"/>
-      <w:r>
-        <w:rPr>
-          <w:u w:val="single"/>
-          <w:lang w:val="en-US"/>
-        </w:rPr>
-        <w:t xml:space="preserve">, </w:t>
-      </w:r>
-      <w:proofErr w:type="spellStart"/>
-      <w:r>
-        <w:rPr>
-          <w:u w:val="single"/>
-          <w:lang w:val="en-US"/>
-        </w:rPr>
-        <w:t>ättlingar</w:t>
-      </w:r>
-      <w:proofErr w:type="spellEnd"/>
-      <w:r>
-        <w:rPr>
-          <w:u w:val="single"/>
-          <w:lang w:val="en-US"/>
-        </w:rPr>
-        <w:t xml:space="preserve">. Men vi har problem med </w:t>
-      </w:r>
-      <w:proofErr w:type="spellStart"/>
-      <w:r>
-        <w:rPr>
-          <w:u w:val="single"/>
-          <w:lang w:val="en-US"/>
-        </w:rPr>
-        <w:t>orker</w:t>
-      </w:r>
-      <w:proofErr w:type="spellEnd"/>
-      <w:r>
-        <w:rPr>
-          <w:u w:val="single"/>
-          <w:lang w:val="en-US"/>
-        </w:rPr>
-        <w:t xml:space="preserve">, mina </w:t>
-      </w:r>
-      <w:proofErr w:type="spellStart"/>
-      <w:r>
-        <w:rPr>
-          <w:u w:val="single"/>
-          <w:lang w:val="en-US"/>
-        </w:rPr>
-        <w:t>herrar</w:t>
-      </w:r>
-      <w:proofErr w:type="spellEnd"/>
-      <w:r>
-        <w:rPr>
-          <w:u w:val="single"/>
-          <w:lang w:val="en-US"/>
-        </w:rPr>
-        <w:t xml:space="preserve">. Vi har </w:t>
-      </w:r>
-      <w:proofErr w:type="spellStart"/>
-      <w:r>
-        <w:rPr>
-          <w:u w:val="single"/>
-          <w:lang w:val="en-US"/>
-        </w:rPr>
-        <w:t>en</w:t>
-      </w:r>
-      <w:proofErr w:type="spellEnd"/>
-      <w:r>
-        <w:rPr>
-          <w:u w:val="single"/>
-          <w:lang w:val="en-US"/>
-        </w:rPr>
-        <w:t xml:space="preserve"> av </w:t>
-      </w:r>
-      <w:proofErr w:type="spellStart"/>
-      <w:r>
-        <w:rPr>
-          <w:u w:val="single"/>
-          <w:lang w:val="en-US"/>
-        </w:rPr>
-        <w:t>deras</w:t>
-      </w:r>
-      <w:proofErr w:type="spellEnd"/>
-      <w:r>
-        <w:rPr>
-          <w:u w:val="single"/>
-          <w:lang w:val="en-US"/>
-        </w:rPr>
-        <w:t xml:space="preserve"> </w:t>
-      </w:r>
-      <w:proofErr w:type="spellStart"/>
-      <w:r>
-        <w:rPr>
-          <w:u w:val="single"/>
-          <w:lang w:val="en-US"/>
-        </w:rPr>
-        <w:t>budbärare</w:t>
-      </w:r>
-      <w:proofErr w:type="spellEnd"/>
-      <w:r>
-        <w:rPr>
-          <w:u w:val="single"/>
-          <w:lang w:val="en-US"/>
-        </w:rPr>
-        <w:t xml:space="preserve"> </w:t>
-      </w:r>
-      <w:proofErr w:type="spellStart"/>
-      <w:r>
-        <w:rPr>
-          <w:u w:val="single"/>
-          <w:lang w:val="en-US"/>
-        </w:rPr>
-        <w:t>som</w:t>
-      </w:r>
-      <w:proofErr w:type="spellEnd"/>
-      <w:r>
-        <w:rPr>
-          <w:u w:val="single"/>
-          <w:lang w:val="en-US"/>
-        </w:rPr>
-        <w:t xml:space="preserve"> </w:t>
-      </w:r>
-      <w:proofErr w:type="spellStart"/>
-      <w:r>
-        <w:rPr>
-          <w:u w:val="single"/>
-          <w:lang w:val="en-US"/>
-        </w:rPr>
-        <w:t>väntar</w:t>
-      </w:r>
-      <w:proofErr w:type="spellEnd"/>
+        <w:t>detta land är ditt och väntar på dina beställningar, ättlingar. Men vi har problem med orker, mina herrar. Vi har en av deras budbärare som väntar</w:t>
+      </w:r>
     </w:p>
     <w:p>
       <w:pPr>
@@ -1950,812 +1319,606 @@
           <w:lang w:val="en-US"/>
         </w:rPr>
       </w:pPr>
-      <w:proofErr w:type="spellStart"/>
+      <w:r>
+        <w:rPr>
+          <w:lang w:val="en-US"/>
+        </w:rPr>
+        <w:t>Houshi Czou info: disappeared for 2 months from the moment the quest is given to party.</w:t>
+      </w:r>
+      <w:r>
+        <w:rPr>
+          <w:lang w:val="en-US"/>
+        </w:rPr>
+        <w:t xml:space="preserve"> Was seen in forest by Miagda the huntress last time. Spoke to Baahmut and told him about some strange deer in the woods, he told him that deer had thinned out skin and his eye were alike to fly’s one.</w:t>
+      </w:r>
+      <w:r>
+        <w:rPr>
+          <w:lang w:val="en-US"/>
+        </w:rPr>
+        <w:t xml:space="preserve"> Is respected hunter in Nobian</w:t>
+      </w:r>
+      <w:r>
+        <w:rPr>
+          <w:lang w:val="en-US"/>
+        </w:rPr>
+        <w:t xml:space="preserve"> for defending the city against wolves</w:t>
+      </w:r>
+      <w:r>
+        <w:rPr>
+          <w:lang w:val="en-US"/>
+        </w:rPr>
+        <w:t>, for this he was connected to water pipes</w:t>
+      </w:r>
+      <w:r>
+        <w:rPr>
+          <w:lang w:val="en-US"/>
+        </w:rPr>
+        <w:t>.</w:t>
+      </w:r>
+      <w:r>
+        <w:rPr>
+          <w:lang w:val="en-US"/>
+        </w:rPr>
+        <w:t xml:space="preserve"> </w:t>
+      </w:r>
+    </w:p>
+    <w:p>
+      <w:pPr>
+        <w:rPr>
+          <w:lang w:val="en-US"/>
+        </w:rPr>
+      </w:pPr>
+      <w:r>
+        <w:rPr>
+          <w:lang w:val="en-US"/>
+        </w:rPr>
+        <w:t>-------------------------------------------------------------------------------------------</w:t>
+      </w:r>
+    </w:p>
+    <w:p>
+      <w:pPr>
+        <w:rPr>
+          <w:lang w:val="en-US"/>
+        </w:rPr>
+      </w:pPr>
+      <w:r>
+        <w:rPr>
+          <w:lang w:val="en-US"/>
+        </w:rPr>
+        <w:t>House of czou: small one in Pearl Forge street, near 2 abandoned houses. His closest neighbors are Nagda</w:t>
+      </w:r>
+      <w:r>
+        <w:rPr>
+          <w:lang w:val="en-US"/>
+        </w:rPr>
+        <w:t xml:space="preserve"> (chemist)</w:t>
+      </w:r>
+      <w:r>
+        <w:rPr>
+          <w:lang w:val="en-US"/>
+        </w:rPr>
+        <w:t xml:space="preserve"> and Miagda</w:t>
+      </w:r>
+      <w:r>
+        <w:rPr>
+          <w:lang w:val="en-US"/>
+        </w:rPr>
+        <w:t xml:space="preserve"> (huntress)</w:t>
+      </w:r>
+      <w:r>
+        <w:rPr>
+          <w:lang w:val="en-US"/>
+        </w:rPr>
+        <w:t xml:space="preserve"> with her husband Anril</w:t>
+      </w:r>
+      <w:r>
+        <w:rPr>
+          <w:lang w:val="en-US"/>
+        </w:rPr>
+        <w:t xml:space="preserve"> (carpenter)</w:t>
+      </w:r>
+      <w:r>
+        <w:rPr>
+          <w:lang w:val="en-US"/>
+        </w:rPr>
+        <w:t>.</w:t>
+      </w:r>
+      <w:r>
+        <w:rPr>
+          <w:lang w:val="en-US"/>
+        </w:rPr>
+        <w:t xml:space="preserve"> His house is divided in 4 rooms: </w:t>
+      </w:r>
+      <w:r>
+        <w:rPr>
+          <w:lang w:val="en-US"/>
+        </w:rPr>
+        <w:t xml:space="preserve">corridor, </w:t>
+      </w:r>
+      <w:r>
+        <w:rPr>
+          <w:lang w:val="en-US"/>
+        </w:rPr>
+        <w:t>kitchen, cabinet, bathroom.</w:t>
+      </w:r>
+    </w:p>
+    <w:p>
+      <w:pPr>
+        <w:rPr>
+          <w:lang w:val="en-US"/>
+        </w:rPr>
+      </w:pPr>
+      <w:r>
+        <w:rPr>
+          <w:lang w:val="en-US"/>
+        </w:rPr>
+        <w:t>Kitchen: 3 chairs a table, fireplace with cauldron on it, few plates and cutlery (</w:t>
+      </w:r>
+      <w:r>
+        <w:t>столовые</w:t>
+      </w:r>
+      <w:r>
+        <w:rPr>
+          <w:lang w:val="en-US"/>
+        </w:rPr>
+        <w:t xml:space="preserve"> </w:t>
+      </w:r>
+      <w:r>
+        <w:t>приборы</w:t>
+      </w:r>
+      <w:r>
+        <w:rPr>
+          <w:lang w:val="en-US"/>
+        </w:rPr>
+        <w:t>)</w:t>
+      </w:r>
+      <w:r>
+        <w:rPr>
+          <w:lang w:val="en-US"/>
+        </w:rPr>
+        <w:t xml:space="preserve"> </w:t>
+      </w:r>
+      <w:r>
+        <w:rPr>
+          <w:lang w:val="en-US"/>
+        </w:rPr>
+        <w:t>are put in cupboard as well as 3 cups</w:t>
+      </w:r>
+      <w:r>
+        <w:rPr>
+          <w:lang w:val="en-US"/>
+        </w:rPr>
+        <w:t>, one of which is a bit broken</w:t>
+      </w:r>
+      <w:r>
+        <w:rPr>
+          <w:lang w:val="en-US"/>
+        </w:rPr>
+        <w:t>. In underground part few bodies of deers can be found</w:t>
+      </w:r>
+      <w:r>
+        <w:rPr>
+          <w:lang w:val="en-US"/>
+        </w:rPr>
+        <w:t>, few frozen potatoes and 2 pieces of bread.</w:t>
+      </w:r>
+      <w:r>
+        <w:rPr>
+          <w:lang w:val="en-US"/>
+        </w:rPr>
+        <w:t xml:space="preserve"> </w:t>
+      </w:r>
+    </w:p>
+    <w:p>
+      <w:pPr>
+        <w:rPr>
+          <w:lang w:val="en-US"/>
+        </w:rPr>
+      </w:pPr>
+      <w:r>
+        <w:rPr>
+          <w:lang w:val="en-US"/>
+        </w:rPr>
+        <w:t xml:space="preserve">Bathroom: </w:t>
+      </w:r>
+      <w:r>
+        <w:rPr>
+          <w:lang w:val="en-US"/>
+        </w:rPr>
+        <w:t xml:space="preserve">toilet, bath are cleaned up, but a little bit dusty. </w:t>
+      </w:r>
+      <w:r>
+        <w:rPr>
+          <w:lang w:val="en-US"/>
+        </w:rPr>
+        <w:t xml:space="preserve">Locker on the wall containing </w:t>
+      </w:r>
+      <w:r>
+        <w:rPr>
+          <w:lang w:val="en-US"/>
+        </w:rPr>
+        <w:t>toothpowder</w:t>
+      </w:r>
+      <w:r>
+        <w:rPr>
+          <w:lang w:val="en-US"/>
+        </w:rPr>
+        <w:t xml:space="preserve">, 2 bottles with </w:t>
+      </w:r>
+      <w:r>
+        <w:rPr>
+          <w:lang w:val="en-US"/>
+        </w:rPr>
+        <w:t>oil</w:t>
+      </w:r>
+      <w:r>
+        <w:rPr>
+          <w:lang w:val="en-US"/>
+        </w:rPr>
+        <w:t>, few herbs for disinfection.</w:t>
+      </w:r>
+      <w:r>
+        <w:rPr>
+          <w:lang w:val="en-US"/>
+        </w:rPr>
+        <w:t xml:space="preserve"> There is broken ampoule under the bath.</w:t>
+      </w:r>
+    </w:p>
+    <w:p>
+      <w:pPr>
+        <w:rPr>
+          <w:lang w:val="en-US"/>
+        </w:rPr>
+      </w:pPr>
+      <w:r>
+        <w:rPr>
+          <w:lang w:val="en-US"/>
+        </w:rPr>
+        <w:t xml:space="preserve"> </w:t>
+      </w:r>
+      <w:r>
+        <w:rPr>
+          <w:lang w:val="en-US"/>
+        </w:rPr>
+        <w:t>Cabinet: desk with</w:t>
+      </w:r>
+      <w:r>
+        <w:rPr>
+          <w:lang w:val="en-US"/>
+        </w:rPr>
+        <w:t xml:space="preserve"> few silver coins,</w:t>
+      </w:r>
+      <w:r>
+        <w:rPr>
+          <w:lang w:val="en-US"/>
+        </w:rPr>
+        <w:t xml:space="preserve"> some pieces of paper with description of usual animals of the woods</w:t>
+      </w:r>
+      <w:r>
+        <w:rPr>
+          <w:lang w:val="en-US"/>
+        </w:rPr>
+        <w:t>;</w:t>
+      </w:r>
+      <w:r>
+        <w:rPr>
+          <w:lang w:val="en-US"/>
+        </w:rPr>
+        <w:t xml:space="preserve"> locker</w:t>
+      </w:r>
+      <w:r>
+        <w:rPr>
+          <w:lang w:val="en-US"/>
+        </w:rPr>
+        <w:t xml:space="preserve"> with dagger, 2 bottles of ink, some clean paper</w:t>
+      </w:r>
+      <w:r>
+        <w:rPr>
+          <w:lang w:val="en-US"/>
+        </w:rPr>
+        <w:t xml:space="preserve">, </w:t>
+      </w:r>
+      <w:r>
+        <w:rPr>
+          <w:lang w:val="en-US"/>
+        </w:rPr>
+        <w:t xml:space="preserve">DC 15 perception will reveal the hidden part behind the cracked door containing a silver ring, a forest map and 2 ampoules with some green fluid (can be given to herbalist Yangmin to identify this as </w:t>
+      </w:r>
+      <w:r>
+        <w:rPr>
+          <w:lang w:val="en-US"/>
+        </w:rPr>
+        <w:t>paralitic</w:t>
+      </w:r>
+      <w:r>
+        <w:rPr>
+          <w:lang w:val="en-US"/>
+        </w:rPr>
+        <w:t>)</w:t>
+      </w:r>
+      <w:r>
+        <w:rPr>
+          <w:lang w:val="en-US"/>
+        </w:rPr>
+        <w:t xml:space="preserve"> this part has a hidden part too(DC 16 </w:t>
+      </w:r>
+      <w:r>
+        <w:rPr>
+          <w:lang w:val="en-US"/>
+        </w:rPr>
+        <w:t>perception</w:t>
+      </w:r>
+      <w:r>
+        <w:rPr>
+          <w:lang w:val="en-US"/>
+        </w:rPr>
+        <w:t>)</w:t>
+      </w:r>
+      <w:r>
+        <w:rPr>
+          <w:lang w:val="en-US"/>
+        </w:rPr>
+        <w:t xml:space="preserve"> containing a few letters with info about strange things on the mountain side of the coast (strange infested animals, magic anomalies and infested ground)</w:t>
+      </w:r>
+      <w:r>
+        <w:rPr>
+          <w:lang w:val="en-US"/>
+        </w:rPr>
+        <w:t>, info about locals and db symbolled packet with mockery</w:t>
+      </w:r>
+      <w:r>
+        <w:rPr>
+          <w:lang w:val="en-US"/>
+        </w:rPr>
+        <w:t xml:space="preserve"> (saying that it is very rude to read letters that does not belong to you)</w:t>
+      </w:r>
+      <w:r>
+        <w:rPr>
+          <w:lang w:val="en-US"/>
+        </w:rPr>
+        <w:t xml:space="preserve"> and hidden</w:t>
+      </w:r>
+      <w:r>
+        <w:rPr>
+          <w:lang w:val="en-US"/>
+        </w:rPr>
+        <w:t>(DC 18</w:t>
+      </w:r>
+      <w:r>
+        <w:rPr>
+          <w:lang w:val="en-US"/>
+        </w:rPr>
+        <w:t xml:space="preserve"> perseption</w:t>
+      </w:r>
+      <w:r>
+        <w:rPr>
+          <w:lang w:val="en-US"/>
+        </w:rPr>
+        <w:t>)</w:t>
+      </w:r>
+      <w:r>
+        <w:rPr>
+          <w:lang w:val="en-US"/>
+        </w:rPr>
+        <w:t xml:space="preserve"> letters that says that there is no danger to db in this part of Quizhou</w:t>
+      </w:r>
+      <w:r>
+        <w:rPr>
+          <w:lang w:val="en-US"/>
+        </w:rPr>
+        <w:t xml:space="preserve"> </w:t>
+      </w:r>
+      <w:r>
+        <w:rPr>
+          <w:lang w:val="en-US"/>
+        </w:rPr>
+        <w:t>;</w:t>
+      </w:r>
+      <w:r>
+        <w:rPr>
+          <w:lang w:val="en-US"/>
+        </w:rPr>
+        <w:t xml:space="preserve"> bed</w:t>
+      </w:r>
+      <w:r>
+        <w:rPr>
+          <w:lang w:val="en-US"/>
+        </w:rPr>
+        <w:t xml:space="preserve"> with pillow(with dagger under it) and winter blanket on it, on the back side of the bed scratched “Beware the waters on the mo..”</w:t>
+      </w:r>
+      <w:r>
+        <w:rPr>
+          <w:lang w:val="en-US"/>
+        </w:rPr>
+        <w:t>;</w:t>
+      </w:r>
+      <w:r>
+        <w:rPr>
+          <w:lang w:val="en-US"/>
+        </w:rPr>
+        <w:t xml:space="preserve"> chair </w:t>
+      </w:r>
+      <w:r>
+        <w:rPr>
+          <w:lang w:val="en-US"/>
+        </w:rPr>
+        <w:t>with a shirt on it.</w:t>
+      </w:r>
+    </w:p>
+    <w:p>
+      <w:pPr>
+        <w:rPr>
+          <w:lang w:val="en-US"/>
+        </w:rPr>
+      </w:pPr>
+      <w:r>
+        <w:rPr>
+          <w:lang w:val="en-US"/>
+        </w:rPr>
+        <w:t>----------------------------------------------------------------------------------------------</w:t>
+      </w:r>
+    </w:p>
+    <w:p>
+      <w:pPr>
+        <w:rPr>
+          <w:lang w:val="en-US"/>
+        </w:rPr>
+      </w:pPr>
+      <w:r>
+        <w:rPr>
+          <w:lang w:val="en-US"/>
+        </w:rPr>
+        <w:t>All NPCs are drow unless its mentioned otherwise</w:t>
+      </w:r>
+    </w:p>
+    <w:p>
+      <w:pPr>
+        <w:rPr>
+          <w:lang w:val="en-US"/>
+        </w:rPr>
+      </w:pPr>
+      <w:r>
+        <w:rPr>
+          <w:lang w:val="en-US"/>
+        </w:rPr>
+        <w:t xml:space="preserve">All NPC’s affected by Lirgass are not consciously obeying him, his presence is passive and he can gather info from them at will, he can also turn them into psychos (if that’s no name NPC) and command to do anything. </w:t>
+      </w:r>
+    </w:p>
+    <w:p>
+      <w:pPr>
+        <w:rPr>
+          <w:lang w:val="en-US"/>
+        </w:rPr>
+      </w:pPr>
+      <w:r>
+        <w:rPr>
+          <w:lang w:val="en-US"/>
+        </w:rPr>
+        <w:t>Winter nearly whole year, but the sea never freezes even so there is always some ice on it.</w:t>
+      </w:r>
+    </w:p>
+    <w:p>
+      <w:pPr>
+        <w:rPr>
+          <w:lang w:val="en-US"/>
+        </w:rPr>
+      </w:pPr>
+      <w:r>
+        <w:rPr>
+          <w:lang w:val="en-US"/>
+        </w:rPr>
+        <w:t>All exile cities are populated with drow infested by insects called “L</w:t>
+      </w:r>
+      <w:r>
+        <w:rPr>
+          <w:lang w:val="en-US"/>
+        </w:rPr>
+        <w:t>oinen</w:t>
+      </w:r>
+      <w:r>
+        <w:rPr>
+          <w:lang w:val="en-US"/>
+        </w:rPr>
+        <w:t xml:space="preserve">”. </w:t>
+      </w:r>
+      <w:r>
+        <w:rPr>
+          <w:lang w:val="en-US"/>
+        </w:rPr>
+        <w:t xml:space="preserve">This insect usually infests drow and spreads quickly, so if someone is found to be infested, they will be sent to one of exile cities and their house and all their </w:t>
+      </w:r>
+      <w:r>
+        <w:rPr>
+          <w:lang w:val="en-US"/>
+        </w:rPr>
+        <w:t>clothes</w:t>
+      </w:r>
+      <w:r>
+        <w:rPr>
+          <w:lang w:val="en-US"/>
+        </w:rPr>
+        <w:t>, food etc. are burned.</w:t>
+      </w:r>
+      <w:r>
+        <w:rPr>
+          <w:lang w:val="en-US"/>
+        </w:rPr>
+        <w:t xml:space="preserve"> Infestation of other races are nearly nonexistent. Specific surgery </w:t>
+      </w:r>
+      <w:r>
+        <w:rPr>
+          <w:lang w:val="en-US"/>
+        </w:rPr>
+        <w:t>must</w:t>
+      </w:r>
+      <w:r>
+        <w:rPr>
+          <w:lang w:val="en-US"/>
+        </w:rPr>
+        <w:t xml:space="preserve"> be done to infest </w:t>
+      </w:r>
+      <w:r>
+        <w:rPr>
+          <w:lang w:val="en-US"/>
+        </w:rPr>
+        <w:t>humanoid, if it is a db, tiefling, undead, demonic or aasimar it</w:t>
+      </w:r>
+      <w:r>
+        <w:rPr>
+          <w:lang w:val="en-US"/>
+        </w:rPr>
+        <w:t xml:space="preserve"> </w:t>
+      </w:r>
+      <w:r>
+        <w:rPr>
+          <w:lang w:val="en-US"/>
+        </w:rPr>
+        <w:t>is impossible, because their blood is toxic for the Loinen.</w:t>
+      </w:r>
+    </w:p>
+    <w:p>
+      <w:pPr>
+        <w:rPr>
+          <w:lang w:val="en-US"/>
+        </w:rPr>
+      </w:pPr>
       <w:r>
         <w:rPr>
           <w:lang w:val="en-US"/>
         </w:rPr>
         <w:lastRenderedPageBreak/>
-        <w:t>Houshi</w:t>
-      </w:r>
-      <w:proofErr w:type="spellEnd"/>
+        <w:t xml:space="preserve">Insects are quite unique in a way that host can </w:t>
+      </w:r>
+      <w:r>
+        <w:rPr>
+          <w:lang w:val="en-US"/>
+        </w:rPr>
+        <w:t xml:space="preserve">channel </w:t>
+      </w:r>
+      <w:r>
+        <w:rPr>
+          <w:lang w:val="en-US"/>
+        </w:rPr>
+        <w:t>some</w:t>
+      </w:r>
+      <w:r>
+        <w:rPr>
+          <w:lang w:val="en-US"/>
+        </w:rPr>
+        <w:t xml:space="preserve"> cantrips and even 1 level spells</w:t>
+      </w:r>
+      <w:r>
+        <w:rPr>
+          <w:lang w:val="en-US"/>
+        </w:rPr>
+        <w:t>,</w:t>
+      </w:r>
       <w:r>
         <w:rPr>
           <w:lang w:val="en-US"/>
         </w:rPr>
         <w:t xml:space="preserve"> </w:t>
       </w:r>
-      <w:proofErr w:type="spellStart"/>
-      <w:r>
-        <w:rPr>
-          <w:lang w:val="en-US"/>
-        </w:rPr>
-        <w:t>Czou</w:t>
-      </w:r>
-      <w:proofErr w:type="spellEnd"/>
-      <w:r>
-        <w:rPr>
-          <w:lang w:val="en-US"/>
-        </w:rPr>
-        <w:t xml:space="preserve"> info: disappeared for 2 months from the moment the quest is given to party.</w:t>
-      </w:r>
-      <w:r>
-        <w:rPr>
-          <w:lang w:val="en-US"/>
-        </w:rPr>
-        <w:t xml:space="preserve"> Was seen in forest by </w:t>
-      </w:r>
-      <w:proofErr w:type="spellStart"/>
-      <w:r>
-        <w:rPr>
-          <w:lang w:val="en-US"/>
-        </w:rPr>
-        <w:t>Miagda</w:t>
-      </w:r>
-      <w:proofErr w:type="spellEnd"/>
-      <w:r>
-        <w:rPr>
-          <w:lang w:val="en-US"/>
-        </w:rPr>
-        <w:t xml:space="preserve"> the huntress last time. Spoke to </w:t>
-      </w:r>
-      <w:proofErr w:type="spellStart"/>
-      <w:r>
-        <w:rPr>
-          <w:lang w:val="en-US"/>
-        </w:rPr>
-        <w:t>Baahmut</w:t>
-      </w:r>
-      <w:proofErr w:type="spellEnd"/>
-      <w:r>
-        <w:rPr>
-          <w:lang w:val="en-US"/>
-        </w:rPr>
-        <w:t xml:space="preserve"> and told him about some strange deer in the woods, he told him that deer had thinned out skin and his eye were alike to fly’s one.</w:t>
-      </w:r>
-      <w:r>
-        <w:rPr>
-          <w:lang w:val="en-US"/>
-        </w:rPr>
-        <w:t xml:space="preserve"> Is respected hunter in </w:t>
-      </w:r>
-      <w:proofErr w:type="spellStart"/>
-      <w:r>
-        <w:rPr>
-          <w:lang w:val="en-US"/>
-        </w:rPr>
-        <w:t>Nobian</w:t>
-      </w:r>
-      <w:proofErr w:type="spellEnd"/>
-      <w:r>
-        <w:rPr>
-          <w:lang w:val="en-US"/>
-        </w:rPr>
-        <w:t xml:space="preserve"> for defending the city against wolves</w:t>
-      </w:r>
-      <w:r>
-        <w:rPr>
-          <w:lang w:val="en-US"/>
-        </w:rPr>
-        <w:t>, for this he was connected to water pipes</w:t>
-      </w:r>
-      <w:r>
-        <w:rPr>
-          <w:lang w:val="en-US"/>
-        </w:rPr>
-        <w:t>.</w:t>
-      </w:r>
-      <w:r>
-        <w:rPr>
-          <w:lang w:val="en-US"/>
-        </w:rPr>
-        <w:t xml:space="preserve"> </w:t>
-      </w:r>
-    </w:p>
-    <w:p>
-      <w:pPr>
-        <w:rPr>
-          <w:lang w:val="en-US"/>
-        </w:rPr>
-      </w:pPr>
-      <w:r>
-        <w:rPr>
-          <w:lang w:val="en-US"/>
-        </w:rPr>
-        <w:t>-------------------------------------------------------------------------------------------</w:t>
-      </w:r>
-    </w:p>
-    <w:p>
-      <w:pPr>
-        <w:rPr>
-          <w:lang w:val="en-US"/>
-        </w:rPr>
-      </w:pPr>
-      <w:r>
-        <w:rPr>
-          <w:lang w:val="en-US"/>
-        </w:rPr>
-        <w:t xml:space="preserve">House of </w:t>
-      </w:r>
-      <w:proofErr w:type="spellStart"/>
-      <w:r>
-        <w:rPr>
-          <w:lang w:val="en-US"/>
-        </w:rPr>
-        <w:t>czou</w:t>
-      </w:r>
-      <w:proofErr w:type="spellEnd"/>
-      <w:r>
-        <w:rPr>
-          <w:lang w:val="en-US"/>
-        </w:rPr>
-        <w:t xml:space="preserve">: small one in Pearl Forge street, near 2 abandoned houses. His closest neighbors are </w:t>
-      </w:r>
-      <w:proofErr w:type="spellStart"/>
-      <w:r>
-        <w:rPr>
-          <w:lang w:val="en-US"/>
-        </w:rPr>
-        <w:t>Nagda</w:t>
-      </w:r>
-      <w:proofErr w:type="spellEnd"/>
-      <w:r>
-        <w:rPr>
-          <w:lang w:val="en-US"/>
-        </w:rPr>
-        <w:t xml:space="preserve"> (chemist)</w:t>
-      </w:r>
-      <w:r>
-        <w:rPr>
-          <w:lang w:val="en-US"/>
-        </w:rPr>
-        <w:t xml:space="preserve"> and </w:t>
-      </w:r>
-      <w:proofErr w:type="spellStart"/>
-      <w:r>
-        <w:rPr>
-          <w:lang w:val="en-US"/>
-        </w:rPr>
-        <w:t>Miagda</w:t>
-      </w:r>
-      <w:proofErr w:type="spellEnd"/>
-      <w:r>
-        <w:rPr>
-          <w:lang w:val="en-US"/>
-        </w:rPr>
-        <w:t xml:space="preserve"> (huntress)</w:t>
-      </w:r>
-      <w:r>
-        <w:rPr>
-          <w:lang w:val="en-US"/>
-        </w:rPr>
-        <w:t xml:space="preserve"> with her husband </w:t>
-      </w:r>
-      <w:proofErr w:type="spellStart"/>
-      <w:r>
-        <w:rPr>
-          <w:lang w:val="en-US"/>
-        </w:rPr>
-        <w:t>Anril</w:t>
-      </w:r>
-      <w:proofErr w:type="spellEnd"/>
-      <w:r>
-        <w:rPr>
-          <w:lang w:val="en-US"/>
-        </w:rPr>
-        <w:t xml:space="preserve"> (carpenter)</w:t>
-      </w:r>
-      <w:r>
-        <w:rPr>
-          <w:lang w:val="en-US"/>
-        </w:rPr>
-        <w:t>.</w:t>
-      </w:r>
-      <w:r>
-        <w:rPr>
-          <w:lang w:val="en-US"/>
-        </w:rPr>
-        <w:t xml:space="preserve"> His house is divided in 4 rooms: </w:t>
-      </w:r>
-      <w:r>
-        <w:rPr>
-          <w:lang w:val="en-US"/>
-        </w:rPr>
-        <w:t xml:space="preserve">corridor, </w:t>
-      </w:r>
-      <w:r>
-        <w:rPr>
-          <w:lang w:val="en-US"/>
-        </w:rPr>
-        <w:t>kitchen, cabinet, bathroom.</w:t>
-      </w:r>
-    </w:p>
-    <w:p>
-      <w:pPr>
-        <w:rPr>
-          <w:lang w:val="en-US"/>
-        </w:rPr>
-      </w:pPr>
-      <w:r>
-        <w:rPr>
-          <w:lang w:val="en-US"/>
-        </w:rPr>
-        <w:t>Kitchen: 3 chairs a table, fireplace with cauldron on it, few plates and cutlery (</w:t>
-      </w:r>
-      <w:r>
-        <w:t>столовые</w:t>
-      </w:r>
-      <w:r>
-        <w:rPr>
-          <w:lang w:val="en-US"/>
-        </w:rPr>
-        <w:t xml:space="preserve"> </w:t>
-      </w:r>
-      <w:r>
-        <w:t>приборы</w:t>
-      </w:r>
-      <w:r>
-        <w:rPr>
-          <w:lang w:val="en-US"/>
-        </w:rPr>
-        <w:t>)</w:t>
-      </w:r>
-      <w:r>
-        <w:rPr>
-          <w:lang w:val="en-US"/>
-        </w:rPr>
-        <w:t xml:space="preserve"> </w:t>
-      </w:r>
-      <w:r>
-        <w:rPr>
-          <w:lang w:val="en-US"/>
-        </w:rPr>
-        <w:t>are put in cupboard as well as 3 cups</w:t>
-      </w:r>
-      <w:r>
-        <w:rPr>
-          <w:lang w:val="en-US"/>
-        </w:rPr>
-        <w:t>, one of which is a bit broken</w:t>
-      </w:r>
-      <w:r>
-        <w:rPr>
-          <w:lang w:val="en-US"/>
-        </w:rPr>
-        <w:t>. In underground part few bodies of deers can be found</w:t>
-      </w:r>
-      <w:r>
-        <w:rPr>
-          <w:lang w:val="en-US"/>
-        </w:rPr>
-        <w:t>, few frozen potatoes and 2 pieces of bread.</w:t>
-      </w:r>
-      <w:r>
-        <w:rPr>
-          <w:lang w:val="en-US"/>
-        </w:rPr>
-        <w:t xml:space="preserve"> </w:t>
-      </w:r>
-    </w:p>
-    <w:p>
-      <w:pPr>
-        <w:rPr>
-          <w:lang w:val="en-US"/>
-        </w:rPr>
-      </w:pPr>
-      <w:r>
-        <w:rPr>
-          <w:lang w:val="en-US"/>
-        </w:rPr>
-        <w:t xml:space="preserve">Bathroom: </w:t>
-      </w:r>
-      <w:r>
-        <w:rPr>
-          <w:lang w:val="en-US"/>
-        </w:rPr>
-        <w:t xml:space="preserve">toilet, bath are cleaned up, but a little bit dusty. </w:t>
-      </w:r>
-      <w:r>
-        <w:rPr>
-          <w:lang w:val="en-US"/>
-        </w:rPr>
-        <w:t xml:space="preserve">Locker on the wall containing </w:t>
-      </w:r>
-      <w:r>
-        <w:rPr>
-          <w:lang w:val="en-US"/>
-        </w:rPr>
-        <w:t>toothpowder</w:t>
-      </w:r>
-      <w:r>
-        <w:rPr>
-          <w:lang w:val="en-US"/>
-        </w:rPr>
-        <w:t xml:space="preserve">, 2 bottles with </w:t>
-      </w:r>
-      <w:r>
-        <w:rPr>
-          <w:lang w:val="en-US"/>
-        </w:rPr>
-        <w:t>oil</w:t>
-      </w:r>
-      <w:r>
-        <w:rPr>
-          <w:lang w:val="en-US"/>
-        </w:rPr>
-        <w:t>, few herbs for disinfection.</w:t>
-      </w:r>
-      <w:r>
-        <w:rPr>
-          <w:lang w:val="en-US"/>
-        </w:rPr>
-        <w:t xml:space="preserve"> There is broken ampoule under the bath.</w:t>
-      </w:r>
-    </w:p>
-    <w:p>
-      <w:pPr>
-        <w:rPr>
-          <w:lang w:val="en-US"/>
-        </w:rPr>
-      </w:pPr>
-      <w:r>
-        <w:rPr>
-          <w:lang w:val="en-US"/>
-        </w:rPr>
-        <w:t xml:space="preserve"> </w:t>
-      </w:r>
-      <w:r>
-        <w:rPr>
-          <w:lang w:val="en-US"/>
-        </w:rPr>
-        <w:t>Cabinet: desk with</w:t>
-      </w:r>
-      <w:r>
-        <w:rPr>
-          <w:lang w:val="en-US"/>
-        </w:rPr>
-        <w:t xml:space="preserve"> few silver coins,</w:t>
-      </w:r>
-      <w:r>
-        <w:rPr>
-          <w:lang w:val="en-US"/>
-        </w:rPr>
-        <w:t xml:space="preserve"> some pieces of paper with description of usual animals of the woods</w:t>
-      </w:r>
-      <w:r>
-        <w:rPr>
-          <w:lang w:val="en-US"/>
-        </w:rPr>
-        <w:t>;</w:t>
-      </w:r>
-      <w:r>
-        <w:rPr>
-          <w:lang w:val="en-US"/>
-        </w:rPr>
-        <w:t xml:space="preserve"> locker</w:t>
-      </w:r>
-      <w:r>
-        <w:rPr>
-          <w:lang w:val="en-US"/>
-        </w:rPr>
-        <w:t xml:space="preserve"> with dagger, 2 bottles of ink, some clean paper</w:t>
-      </w:r>
-      <w:r>
-        <w:rPr>
-          <w:lang w:val="en-US"/>
-        </w:rPr>
-        <w:t xml:space="preserve">, </w:t>
-      </w:r>
-      <w:r>
-        <w:rPr>
-          <w:lang w:val="en-US"/>
-        </w:rPr>
-        <w:t xml:space="preserve">DC 15 perception will reveal the hidden part behind the cracked door containing a silver ring, a forest map and 2 ampoules with some green fluid (can be given to herbalist </w:t>
-      </w:r>
-      <w:proofErr w:type="spellStart"/>
-      <w:r>
-        <w:rPr>
-          <w:lang w:val="en-US"/>
-        </w:rPr>
-        <w:t>Yangmin</w:t>
-      </w:r>
-      <w:proofErr w:type="spellEnd"/>
-      <w:r>
-        <w:rPr>
-          <w:lang w:val="en-US"/>
-        </w:rPr>
-        <w:t xml:space="preserve"> to identify this as </w:t>
-      </w:r>
-      <w:proofErr w:type="spellStart"/>
-      <w:r>
-        <w:rPr>
-          <w:lang w:val="en-US"/>
-        </w:rPr>
-        <w:t>paralitic</w:t>
-      </w:r>
-      <w:proofErr w:type="spellEnd"/>
-      <w:r>
-        <w:rPr>
-          <w:lang w:val="en-US"/>
-        </w:rPr>
-        <w:t>)</w:t>
-      </w:r>
-      <w:r>
-        <w:rPr>
-          <w:lang w:val="en-US"/>
-        </w:rPr>
-        <w:t xml:space="preserve"> this part has a hidden part too(DC 16 </w:t>
-      </w:r>
-      <w:r>
-        <w:rPr>
-          <w:lang w:val="en-US"/>
-        </w:rPr>
-        <w:t>perception</w:t>
-      </w:r>
-      <w:r>
-        <w:rPr>
-          <w:lang w:val="en-US"/>
-        </w:rPr>
-        <w:t>)</w:t>
-      </w:r>
-      <w:r>
-        <w:rPr>
-          <w:lang w:val="en-US"/>
-        </w:rPr>
-        <w:t xml:space="preserve"> containing a few letters with info about strange things on the mountain side of the coast (strange infested animals, magic anomalies and infested ground)</w:t>
-      </w:r>
-      <w:r>
-        <w:rPr>
-          <w:lang w:val="en-US"/>
-        </w:rPr>
-        <w:t>, info about locals and db symbolled packet with mockery</w:t>
-      </w:r>
-      <w:r>
-        <w:rPr>
-          <w:lang w:val="en-US"/>
-        </w:rPr>
-        <w:t xml:space="preserve"> (saying that it is very rude to read letters that does not belong to you)</w:t>
-      </w:r>
-      <w:r>
-        <w:rPr>
-          <w:lang w:val="en-US"/>
-        </w:rPr>
-        <w:t xml:space="preserve"> and hidden</w:t>
-      </w:r>
-      <w:r>
-        <w:rPr>
-          <w:lang w:val="en-US"/>
-        </w:rPr>
-        <w:t>(DC 18</w:t>
-      </w:r>
-      <w:r>
-        <w:rPr>
-          <w:lang w:val="en-US"/>
-        </w:rPr>
-        <w:t xml:space="preserve"> </w:t>
-      </w:r>
-      <w:proofErr w:type="spellStart"/>
-      <w:r>
-        <w:rPr>
-          <w:lang w:val="en-US"/>
-        </w:rPr>
-        <w:t>perseption</w:t>
-      </w:r>
-      <w:proofErr w:type="spellEnd"/>
-      <w:r>
-        <w:rPr>
-          <w:lang w:val="en-US"/>
-        </w:rPr>
-        <w:t>)</w:t>
-      </w:r>
-      <w:r>
-        <w:rPr>
-          <w:lang w:val="en-US"/>
-        </w:rPr>
-        <w:t xml:space="preserve"> letters that says that there is no danger to db in this part of </w:t>
-      </w:r>
-      <w:proofErr w:type="spellStart"/>
-      <w:r>
-        <w:rPr>
-          <w:lang w:val="en-US"/>
-        </w:rPr>
-        <w:t>Quizhou</w:t>
-      </w:r>
-      <w:proofErr w:type="spellEnd"/>
-      <w:r>
-        <w:rPr>
-          <w:lang w:val="en-US"/>
-        </w:rPr>
-        <w:t xml:space="preserve"> </w:t>
-      </w:r>
-      <w:r>
-        <w:rPr>
-          <w:lang w:val="en-US"/>
-        </w:rPr>
-        <w:t>;</w:t>
-      </w:r>
-      <w:r>
-        <w:rPr>
-          <w:lang w:val="en-US"/>
-        </w:rPr>
-        <w:t xml:space="preserve"> bed</w:t>
-      </w:r>
-      <w:r>
-        <w:rPr>
-          <w:lang w:val="en-US"/>
-        </w:rPr>
-        <w:t xml:space="preserve"> with pillow(with dagger under it) and winter blanket on it, on the back side of the bed scratched “Beware the waters on the mo..”</w:t>
-      </w:r>
-      <w:r>
-        <w:rPr>
-          <w:lang w:val="en-US"/>
-        </w:rPr>
-        <w:t>;</w:t>
-      </w:r>
-      <w:r>
-        <w:rPr>
-          <w:lang w:val="en-US"/>
-        </w:rPr>
-        <w:t xml:space="preserve"> chair </w:t>
-      </w:r>
-      <w:r>
-        <w:rPr>
-          <w:lang w:val="en-US"/>
-        </w:rPr>
-        <w:t>with a shirt on it.</w:t>
-      </w:r>
-    </w:p>
-    <w:p>
-      <w:pPr>
-        <w:rPr>
-          <w:lang w:val="en-US"/>
-        </w:rPr>
-      </w:pPr>
-      <w:r>
-        <w:rPr>
-          <w:lang w:val="en-US"/>
-        </w:rPr>
-        <w:t>----------------------------------------------------------------------------------------------</w:t>
-      </w:r>
-    </w:p>
-    <w:p>
-      <w:pPr>
-        <w:rPr>
-          <w:lang w:val="en-US"/>
-        </w:rPr>
-      </w:pPr>
-      <w:r>
-        <w:rPr>
-          <w:lang w:val="en-US"/>
-        </w:rPr>
-        <w:t>All NPCs are drow unless its mentioned otherwise</w:t>
-      </w:r>
-    </w:p>
-    <w:p>
-      <w:pPr>
-        <w:rPr>
-          <w:lang w:val="en-US"/>
-        </w:rPr>
-      </w:pPr>
-      <w:r>
-        <w:rPr>
-          <w:lang w:val="en-US"/>
-        </w:rPr>
-        <w:t xml:space="preserve">All NPC’s affected by </w:t>
-      </w:r>
-      <w:proofErr w:type="spellStart"/>
-      <w:r>
-        <w:rPr>
-          <w:lang w:val="en-US"/>
-        </w:rPr>
-        <w:t>Lirgass</w:t>
-      </w:r>
-      <w:proofErr w:type="spellEnd"/>
-      <w:r>
-        <w:rPr>
-          <w:lang w:val="en-US"/>
-        </w:rPr>
-        <w:t xml:space="preserve"> are not consciously obeying him, his presence is </w:t>
-      </w:r>
-      <w:proofErr w:type="gramStart"/>
-      <w:r>
-        <w:rPr>
-          <w:lang w:val="en-US"/>
-        </w:rPr>
-        <w:t>passive</w:t>
-      </w:r>
-      <w:proofErr w:type="gramEnd"/>
-      <w:r>
-        <w:rPr>
-          <w:lang w:val="en-US"/>
-        </w:rPr>
-        <w:t xml:space="preserve"> and he can gather info from them at will, he can also turn them into psychos (if that’s no name NPC) and command to do anything. </w:t>
-      </w:r>
-    </w:p>
-    <w:p>
-      <w:pPr>
-        <w:rPr>
-          <w:lang w:val="en-US"/>
-        </w:rPr>
-      </w:pPr>
-      <w:r>
-        <w:rPr>
-          <w:lang w:val="en-US"/>
-        </w:rPr>
-        <w:t>Winter nearly whole year, but the sea never freezes even so there is always some ice on it.</w:t>
-      </w:r>
-    </w:p>
-    <w:p>
-      <w:pPr>
-        <w:rPr>
-          <w:lang w:val="en-US"/>
-        </w:rPr>
-      </w:pPr>
-      <w:r>
-        <w:rPr>
-          <w:lang w:val="en-US"/>
-        </w:rPr>
-        <w:t>All exile cities are populated with drow infested by insects called “</w:t>
-      </w:r>
-      <w:proofErr w:type="spellStart"/>
-      <w:r>
-        <w:rPr>
-          <w:lang w:val="en-US"/>
-        </w:rPr>
-        <w:t>L</w:t>
-      </w:r>
-      <w:r>
-        <w:rPr>
-          <w:lang w:val="en-US"/>
-        </w:rPr>
-        <w:t>oinen</w:t>
-      </w:r>
-      <w:proofErr w:type="spellEnd"/>
-      <w:r>
-        <w:rPr>
-          <w:lang w:val="en-US"/>
-        </w:rPr>
-        <w:t xml:space="preserve">”. </w:t>
-      </w:r>
-      <w:r>
-        <w:rPr>
-          <w:lang w:val="en-US"/>
-        </w:rPr>
-        <w:t xml:space="preserve">This insect usually infests drow and spreads quickly, so if someone is found to be infested, they will be sent to one of exile cities and their house and all their </w:t>
-      </w:r>
-      <w:r>
-        <w:rPr>
-          <w:lang w:val="en-US"/>
-        </w:rPr>
-        <w:t>clothes</w:t>
-      </w:r>
-      <w:r>
-        <w:rPr>
-          <w:lang w:val="en-US"/>
-        </w:rPr>
-        <w:t>, food etc. are burned.</w:t>
-      </w:r>
-      <w:r>
-        <w:rPr>
-          <w:lang w:val="en-US"/>
-        </w:rPr>
-        <w:t xml:space="preserve"> Infestation of other races are nearly nonexistent. Specific surgery </w:t>
-      </w:r>
-      <w:r>
-        <w:rPr>
-          <w:lang w:val="en-US"/>
-        </w:rPr>
-        <w:t>must</w:t>
-      </w:r>
-      <w:r>
-        <w:rPr>
-          <w:lang w:val="en-US"/>
-        </w:rPr>
-        <w:t xml:space="preserve"> be done to infest </w:t>
-      </w:r>
-      <w:r>
-        <w:rPr>
-          <w:lang w:val="en-US"/>
-        </w:rPr>
-        <w:t xml:space="preserve">humanoid, if it is a db, </w:t>
-      </w:r>
-      <w:proofErr w:type="spellStart"/>
-      <w:r>
-        <w:rPr>
-          <w:lang w:val="en-US"/>
-        </w:rPr>
-        <w:t>tiefling</w:t>
-      </w:r>
-      <w:proofErr w:type="spellEnd"/>
-      <w:r>
-        <w:rPr>
-          <w:lang w:val="en-US"/>
-        </w:rPr>
-        <w:t xml:space="preserve">, undead, demonic or </w:t>
-      </w:r>
-      <w:proofErr w:type="spellStart"/>
-      <w:r>
-        <w:rPr>
-          <w:lang w:val="en-US"/>
-        </w:rPr>
-        <w:t>aasimar</w:t>
-      </w:r>
-      <w:proofErr w:type="spellEnd"/>
-      <w:r>
-        <w:rPr>
-          <w:lang w:val="en-US"/>
-        </w:rPr>
-        <w:t xml:space="preserve"> it</w:t>
-      </w:r>
-      <w:r>
-        <w:rPr>
-          <w:lang w:val="en-US"/>
-        </w:rPr>
-        <w:t xml:space="preserve"> </w:t>
-      </w:r>
-      <w:r>
-        <w:rPr>
-          <w:lang w:val="en-US"/>
-        </w:rPr>
-        <w:t xml:space="preserve">is impossible, because their blood is toxic for the </w:t>
-      </w:r>
-      <w:proofErr w:type="spellStart"/>
-      <w:r>
-        <w:rPr>
-          <w:lang w:val="en-US"/>
-        </w:rPr>
-        <w:t>Loinen</w:t>
-      </w:r>
-      <w:proofErr w:type="spellEnd"/>
-      <w:r>
-        <w:rPr>
-          <w:lang w:val="en-US"/>
-        </w:rPr>
-        <w:t>.</w:t>
-      </w:r>
-    </w:p>
-    <w:p>
-      <w:pPr>
-        <w:rPr>
-          <w:lang w:val="en-US"/>
-        </w:rPr>
-      </w:pPr>
-      <w:r>
-        <w:rPr>
-          <w:lang w:val="en-US"/>
-        </w:rPr>
-        <w:t xml:space="preserve">Insects are quite unique in a way that host can </w:t>
-      </w:r>
-      <w:r>
-        <w:rPr>
-          <w:lang w:val="en-US"/>
-        </w:rPr>
-        <w:t xml:space="preserve">channel </w:t>
-      </w:r>
-      <w:r>
-        <w:rPr>
-          <w:lang w:val="en-US"/>
-        </w:rPr>
-        <w:t>some</w:t>
-      </w:r>
-      <w:r>
-        <w:rPr>
-          <w:lang w:val="en-US"/>
-        </w:rPr>
-        <w:t xml:space="preserve"> cantrips and even 1 level spells</w:t>
-      </w:r>
-      <w:r>
-        <w:rPr>
-          <w:lang w:val="en-US"/>
-        </w:rPr>
-        <w:t>,</w:t>
-      </w:r>
-      <w:r>
-        <w:rPr>
-          <w:lang w:val="en-US"/>
-        </w:rPr>
-        <w:t xml:space="preserve"> </w:t>
-      </w:r>
       <w:r>
         <w:rPr>
           <w:lang w:val="en-US"/>
@@ -2803,35 +1966,7 @@
         <w:rPr>
           <w:lang w:val="en-US"/>
         </w:rPr>
-        <w:t xml:space="preserve"> were created by </w:t>
-      </w:r>
-      <w:proofErr w:type="spellStart"/>
-      <w:r>
-        <w:rPr>
-          <w:lang w:val="en-US"/>
-        </w:rPr>
-        <w:t>Lirgass</w:t>
-      </w:r>
-      <w:proofErr w:type="spellEnd"/>
-      <w:r>
-        <w:rPr>
-          <w:lang w:val="en-US"/>
-        </w:rPr>
-        <w:t xml:space="preserve"> – </w:t>
-      </w:r>
-      <w:proofErr w:type="spellStart"/>
-      <w:r>
-        <w:rPr>
-          <w:lang w:val="en-US"/>
-        </w:rPr>
-        <w:t>aboleth</w:t>
-      </w:r>
-      <w:proofErr w:type="spellEnd"/>
-      <w:r>
-        <w:rPr>
-          <w:lang w:val="en-US"/>
-        </w:rPr>
-        <w:t xml:space="preserve"> beneath the sea of ice surrounding the </w:t>
+        <w:t xml:space="preserve"> were created by Lirgass – aboleth beneath the sea of ice surrounding the </w:t>
       </w:r>
       <w:r>
         <w:rPr>
@@ -2885,7 +2020,6 @@
           <w:bCs/>
           <w:lang w:val="en-US"/>
         </w:rPr>
-        <w:lastRenderedPageBreak/>
         <w:t>Tavern</w:t>
       </w:r>
       <w:r>
@@ -2930,88 +2064,58 @@
           <w:lang w:val="en-US"/>
         </w:rPr>
         <w:tab/>
-        <w:t xml:space="preserve">Owned by </w:t>
-      </w:r>
-      <w:proofErr w:type="spellStart"/>
-      <w:r>
-        <w:rPr>
-          <w:lang w:val="en-US"/>
-        </w:rPr>
-        <w:t>Varek</w:t>
-      </w:r>
-      <w:proofErr w:type="spellEnd"/>
+        <w:t>Owned by Varek H</w:t>
+      </w:r>
+      <w:r>
+        <w:rPr>
+          <w:lang w:val="en-US"/>
+        </w:rPr>
+        <w:t>yönteinen</w:t>
+      </w:r>
+      <w:r>
+        <w:rPr>
+          <w:lang w:val="en-US"/>
+        </w:rPr>
+        <w:t xml:space="preserve"> – </w:t>
+      </w:r>
+      <w:r>
+        <w:rPr>
+          <w:lang w:val="en-US"/>
+        </w:rPr>
+        <w:t>human</w:t>
+      </w:r>
+      <w:r>
+        <w:rPr>
+          <w:lang w:val="en-US"/>
+        </w:rPr>
+        <w:t xml:space="preserve"> in his middle ages, always smiling to newcomers, helping them to begin new life in this city.</w:t>
+      </w:r>
+    </w:p>
+    <w:p>
+      <w:pPr>
+        <w:rPr>
+          <w:lang w:val="en-US"/>
+        </w:rPr>
+      </w:pPr>
+      <w:r>
+        <w:rPr>
+          <w:lang w:val="en-US"/>
+        </w:rPr>
+        <w:tab/>
+        <w:t>Usual visitors: Drahna</w:t>
+      </w:r>
+      <w:r>
+        <w:rPr>
+          <w:lang w:val="en-US"/>
+        </w:rPr>
+        <w:t xml:space="preserve"> – shy lady, previously aristocrat now a hunter on small animals, good at orienting in nearby forest, lives in city for a year now.</w:t>
+      </w:r>
       <w:r>
         <w:rPr>
           <w:lang w:val="en-US"/>
         </w:rPr>
         <w:t xml:space="preserve"> </w:t>
       </w:r>
-      <w:proofErr w:type="spellStart"/>
-      <w:r>
-        <w:rPr>
-          <w:lang w:val="en-US"/>
-        </w:rPr>
-        <w:t>H</w:t>
-      </w:r>
-      <w:r>
-        <w:rPr>
-          <w:lang w:val="en-US"/>
-        </w:rPr>
-        <w:t>yönteinen</w:t>
-      </w:r>
-      <w:proofErr w:type="spellEnd"/>
-      <w:r>
-        <w:rPr>
-          <w:lang w:val="en-US"/>
-        </w:rPr>
-        <w:t xml:space="preserve"> – </w:t>
-      </w:r>
-      <w:r>
-        <w:rPr>
-          <w:lang w:val="en-US"/>
-        </w:rPr>
-        <w:t>human</w:t>
-      </w:r>
-      <w:r>
-        <w:rPr>
-          <w:lang w:val="en-US"/>
-        </w:rPr>
-        <w:t xml:space="preserve"> in his middle ages, always smiling to newcomers, helping them to begin new life in this city.</w:t>
-      </w:r>
-    </w:p>
-    <w:p>
-      <w:pPr>
-        <w:rPr>
-          <w:lang w:val="en-US"/>
-        </w:rPr>
-      </w:pPr>
-      <w:r>
-        <w:rPr>
-          <w:lang w:val="en-US"/>
-        </w:rPr>
-        <w:tab/>
-        <w:t xml:space="preserve">Usual visitors: </w:t>
-      </w:r>
-      <w:proofErr w:type="spellStart"/>
-      <w:r>
-        <w:rPr>
-          <w:lang w:val="en-US"/>
-        </w:rPr>
-        <w:t>Drahna</w:t>
-      </w:r>
-      <w:proofErr w:type="spellEnd"/>
-      <w:r>
-        <w:rPr>
-          <w:lang w:val="en-US"/>
-        </w:rPr>
-        <w:t xml:space="preserve"> – shy lady, previously aristocrat now a hunter on small animals, good at orienting in nearby forest, lives in city for a year now.</w:t>
-      </w:r>
-      <w:r>
-        <w:rPr>
-          <w:lang w:val="en-US"/>
-        </w:rPr>
-        <w:t xml:space="preserve"> </w:t>
-      </w:r>
     </w:p>
     <w:p>
       <w:pPr>
@@ -3020,39 +2124,17 @@
           <w:lang w:val="en-US"/>
         </w:rPr>
       </w:pPr>
-      <w:proofErr w:type="spellStart"/>
-      <w:r>
-        <w:rPr>
-          <w:lang w:val="en-US"/>
-        </w:rPr>
-        <w:t>Baahmut</w:t>
-      </w:r>
-      <w:proofErr w:type="spellEnd"/>
-      <w:r>
-        <w:rPr>
-          <w:lang w:val="en-US"/>
-        </w:rPr>
-        <w:t xml:space="preserve"> – wide but short farmer</w:t>
-      </w:r>
-      <w:r>
-        <w:rPr>
-          <w:lang w:val="en-US"/>
-        </w:rPr>
-        <w:t xml:space="preserve">, quite old </w:t>
-      </w:r>
-      <w:proofErr w:type="gramStart"/>
-      <w:r>
-        <w:rPr>
-          <w:lang w:val="en-US"/>
-        </w:rPr>
-        <w:t>but yet</w:t>
-      </w:r>
-      <w:proofErr w:type="gramEnd"/>
-      <w:r>
-        <w:rPr>
-          <w:lang w:val="en-US"/>
-        </w:rPr>
-        <w:t xml:space="preserve"> strong enough,</w:t>
+      <w:r>
+        <w:rPr>
+          <w:lang w:val="en-US"/>
+        </w:rPr>
+        <w:t>Baahmut – wide but short farmer</w:t>
+      </w:r>
+      <w:r>
+        <w:rPr>
+          <w:lang w:val="en-US"/>
+        </w:rPr>
+        <w:t>, quite old but yet strong enough,</w:t>
       </w:r>
       <w:r>
         <w:rPr>
@@ -3060,33 +2142,11 @@
         </w:rPr>
         <w:t xml:space="preserve"> knows </w:t>
       </w:r>
-      <w:proofErr w:type="spellStart"/>
-      <w:r>
-        <w:rPr>
-          <w:lang w:val="en-US"/>
-        </w:rPr>
-        <w:t>Houshi</w:t>
-      </w:r>
-      <w:proofErr w:type="spellEnd"/>
-      <w:r>
-        <w:rPr>
-          <w:lang w:val="en-US"/>
-        </w:rPr>
-        <w:t xml:space="preserve"> </w:t>
-      </w:r>
-      <w:proofErr w:type="spellStart"/>
-      <w:r>
-        <w:rPr>
-          <w:lang w:val="en-US"/>
-        </w:rPr>
-        <w:t>Czou</w:t>
-      </w:r>
-      <w:proofErr w:type="spellEnd"/>
-      <w:r>
-        <w:rPr>
-          <w:lang w:val="en-US"/>
-        </w:rPr>
-        <w:t>, where he lives</w:t>
+      <w:r>
+        <w:rPr>
+          <w:lang w:val="en-US"/>
+        </w:rPr>
+        <w:t>Houshi Czou, where he lives</w:t>
       </w:r>
       <w:r>
         <w:rPr>
@@ -3100,14 +2160,12 @@
         </w:rPr>
         <w:t xml:space="preserve">m 2 weeks before his disappearance and </w:t>
       </w:r>
-      <w:proofErr w:type="spellStart"/>
       <w:r>
         <w:rPr>
           <w:lang w:val="en-US"/>
         </w:rPr>
         <w:t>Ebenstein</w:t>
       </w:r>
-      <w:proofErr w:type="spellEnd"/>
       <w:r>
         <w:rPr>
           <w:lang w:val="en-US"/>
@@ -3118,49 +2176,39 @@
         <w:rPr>
           <w:lang w:val="en-US"/>
         </w:rPr>
-        <w:t xml:space="preserve">, he will tell PCs that </w:t>
-      </w:r>
-      <w:proofErr w:type="spellStart"/>
-      <w:r>
-        <w:rPr>
-          <w:lang w:val="en-US"/>
-        </w:rPr>
-        <w:t>Czou</w:t>
-      </w:r>
-      <w:proofErr w:type="spellEnd"/>
-      <w:r>
-        <w:rPr>
-          <w:lang w:val="en-US"/>
-        </w:rPr>
-        <w:t xml:space="preserve"> spoke a lot with </w:t>
-      </w:r>
-      <w:proofErr w:type="spellStart"/>
+        <w:t>, he will tell PCs that Czou spoke a lot with Yangmin and Abra about infested animals.</w:t>
+      </w:r>
+    </w:p>
+    <w:p>
+      <w:pPr>
+        <w:ind w:firstLine="708"/>
+        <w:rPr>
+          <w:lang w:val="en-US"/>
+        </w:rPr>
+      </w:pPr>
       <w:r>
         <w:rPr>
           <w:lang w:val="en-US"/>
         </w:rPr>
         <w:t>Yangmin</w:t>
       </w:r>
-      <w:proofErr w:type="spellEnd"/>
-      <w:r>
-        <w:rPr>
-          <w:lang w:val="en-US"/>
-        </w:rPr>
-        <w:t xml:space="preserve"> and </w:t>
-      </w:r>
-      <w:proofErr w:type="spellStart"/>
-      <w:r>
-        <w:rPr>
-          <w:lang w:val="en-US"/>
-        </w:rPr>
-        <w:t>Abra</w:t>
-      </w:r>
-      <w:proofErr w:type="spellEnd"/>
-      <w:r>
-        <w:rPr>
-          <w:lang w:val="en-US"/>
-        </w:rPr>
-        <w:t xml:space="preserve"> about infested animals.</w:t>
+      <w:r>
+        <w:rPr>
+          <w:lang w:val="en-US"/>
+        </w:rPr>
+        <w:t xml:space="preserve"> quite old woman, her face covered with mask, doctor, herbalist, knows Houshi and Y</w:t>
+      </w:r>
+      <w:r>
+        <w:rPr>
+          <w:lang w:val="en-US"/>
+        </w:rPr>
+        <w:t>a</w:t>
+      </w:r>
+      <w:r>
+        <w:rPr>
+          <w:lang w:val="en-US"/>
+        </w:rPr>
+        <w:t xml:space="preserve">ngman young man, pupil of Yangmin, surgeon </w:t>
       </w:r>
     </w:p>
     <w:p>
@@ -3170,96 +2218,12 @@
           <w:lang w:val="en-US"/>
         </w:rPr>
       </w:pPr>
-      <w:proofErr w:type="spellStart"/>
-      <w:r>
-        <w:rPr>
-          <w:lang w:val="en-US"/>
-        </w:rPr>
-        <w:t>Yangmin</w:t>
-      </w:r>
-      <w:proofErr w:type="spellEnd"/>
-      <w:r>
-        <w:rPr>
-          <w:lang w:val="en-US"/>
-        </w:rPr>
-        <w:t xml:space="preserve"> quite old woman, her face covered with mask, doctor, herbalist, knows </w:t>
-      </w:r>
-      <w:proofErr w:type="spellStart"/>
-      <w:r>
-        <w:rPr>
-          <w:lang w:val="en-US"/>
-        </w:rPr>
-        <w:t>Houshi</w:t>
-      </w:r>
-      <w:proofErr w:type="spellEnd"/>
-      <w:r>
-        <w:rPr>
-          <w:lang w:val="en-US"/>
-        </w:rPr>
-        <w:t xml:space="preserve"> and </w:t>
-      </w:r>
-      <w:proofErr w:type="spellStart"/>
-      <w:r>
-        <w:rPr>
-          <w:lang w:val="en-US"/>
-        </w:rPr>
-        <w:t>Y</w:t>
-      </w:r>
-      <w:r>
-        <w:rPr>
-          <w:lang w:val="en-US"/>
-        </w:rPr>
-        <w:t>a</w:t>
-      </w:r>
-      <w:r>
-        <w:rPr>
-          <w:lang w:val="en-US"/>
-        </w:rPr>
-        <w:t>ngman</w:t>
-      </w:r>
-      <w:proofErr w:type="spellEnd"/>
-      <w:r>
-        <w:rPr>
-          <w:lang w:val="en-US"/>
-        </w:rPr>
-        <w:t xml:space="preserve"> young man, pupil of </w:t>
-      </w:r>
-      <w:proofErr w:type="spellStart"/>
-      <w:r>
-        <w:rPr>
-          <w:lang w:val="en-US"/>
-        </w:rPr>
-        <w:t>Yangmin</w:t>
-      </w:r>
-      <w:proofErr w:type="spellEnd"/>
-      <w:r>
-        <w:rPr>
-          <w:lang w:val="en-US"/>
-        </w:rPr>
-        <w:t xml:space="preserve">, surgeon </w:t>
-      </w:r>
-    </w:p>
-    <w:p>
-      <w:pPr>
-        <w:ind w:firstLine="708"/>
-        <w:rPr>
-          <w:lang w:val="en-US"/>
-        </w:rPr>
-      </w:pPr>
-      <w:r>
-        <w:rPr>
-          <w:lang w:val="en-US"/>
-        </w:rPr>
-        <w:t xml:space="preserve"> </w:t>
-      </w:r>
-      <w:proofErr w:type="spellStart"/>
-      <w:r>
-        <w:rPr>
-          <w:lang w:val="en-US"/>
-        </w:rPr>
-        <w:t>Lighba</w:t>
-      </w:r>
-      <w:proofErr w:type="spellEnd"/>
+      <w:r>
+        <w:rPr>
+          <w:lang w:val="en-US"/>
+        </w:rPr>
+        <w:t xml:space="preserve"> Lighba</w:t>
+      </w:r>
       <w:r>
         <w:rPr>
           <w:lang w:val="en-US"/>
@@ -3389,16 +2353,8 @@
           <w:lang w:val="en-US"/>
         </w:rPr>
         <w:tab/>
-        <w:t xml:space="preserve">6 fishermen, 1 affected by </w:t>
-      </w:r>
-      <w:proofErr w:type="spellStart"/>
-      <w:r>
-        <w:rPr>
-          <w:lang w:val="en-US"/>
-        </w:rPr>
-        <w:t>Lirgass</w:t>
-      </w:r>
-      <w:proofErr w:type="spellEnd"/>
+        <w:t>6 fishermen, 1 affected by Lirgass</w:t>
+      </w:r>
     </w:p>
     <w:p>
       <w:pPr>
@@ -3540,35 +2496,7 @@
         <w:rPr>
           <w:lang w:val="en-US"/>
         </w:rPr>
-        <w:t xml:space="preserve"> 2 of them are affected by </w:t>
-      </w:r>
-      <w:proofErr w:type="spellStart"/>
-      <w:r>
-        <w:rPr>
-          <w:lang w:val="en-US"/>
-        </w:rPr>
-        <w:t>Lirgass</w:t>
-      </w:r>
-      <w:proofErr w:type="spellEnd"/>
-      <w:r>
-        <w:rPr>
-          <w:lang w:val="en-US"/>
-        </w:rPr>
-        <w:t xml:space="preserve">, so if PCs try to talk with a random new farmer, roll a dice to decide whether he is </w:t>
-      </w:r>
-      <w:proofErr w:type="spellStart"/>
-      <w:r>
-        <w:rPr>
-          <w:lang w:val="en-US"/>
-        </w:rPr>
-        <w:t>Lirgass</w:t>
-      </w:r>
-      <w:proofErr w:type="spellEnd"/>
-      <w:r>
-        <w:rPr>
-          <w:lang w:val="en-US"/>
-        </w:rPr>
-        <w:t xml:space="preserve"> agent </w:t>
+        <w:t xml:space="preserve"> 2 of them are affected by Lirgass, so if PCs try to talk with a random new farmer, roll a dice to decide whether he is Lirgass agent </w:t>
       </w:r>
     </w:p>
     <w:p>
@@ -3582,35 +2510,7 @@
         <w:rPr>
           <w:lang w:val="en-US"/>
         </w:rPr>
-        <w:t xml:space="preserve">2 guys in tavern are the only ones who were friends with </w:t>
-      </w:r>
-      <w:proofErr w:type="spellStart"/>
-      <w:r>
-        <w:rPr>
-          <w:lang w:val="en-US"/>
-        </w:rPr>
-        <w:t>Czou</w:t>
-      </w:r>
-      <w:proofErr w:type="spellEnd"/>
-      <w:r>
-        <w:rPr>
-          <w:lang w:val="en-US"/>
-        </w:rPr>
-        <w:t xml:space="preserve">, if party meets them at their houses, farmers will tell about incident on the hunt few month ago, when </w:t>
-      </w:r>
-      <w:proofErr w:type="spellStart"/>
-      <w:r>
-        <w:rPr>
-          <w:lang w:val="en-US"/>
-        </w:rPr>
-        <w:t>Czou</w:t>
-      </w:r>
-      <w:proofErr w:type="spellEnd"/>
-      <w:r>
-        <w:rPr>
-          <w:lang w:val="en-US"/>
-        </w:rPr>
-        <w:t xml:space="preserve"> were wounded and refused to go to hospital. </w:t>
+        <w:t xml:space="preserve">2 guys in tavern are the only ones who were friends with Czou, if party meets them at their houses, farmers will tell about incident on the hunt few month ago, when Czou were wounded and refused to go to hospital. </w:t>
       </w:r>
     </w:p>
     <w:p>
@@ -3653,6 +2553,7 @@
         <w:rPr>
           <w:lang w:val="en-US"/>
         </w:rPr>
+        <w:lastRenderedPageBreak/>
         <w:t>Leader: Ludwig the stinger</w:t>
       </w:r>
       <w:r>
@@ -3764,21 +2665,7 @@
         <w:rPr>
           <w:lang w:val="en-US"/>
         </w:rPr>
-        <w:t xml:space="preserve"> (Li </w:t>
-      </w:r>
-      <w:proofErr w:type="spellStart"/>
-      <w:r>
-        <w:rPr>
-          <w:lang w:val="en-US"/>
-        </w:rPr>
-        <w:t>Hyu</w:t>
-      </w:r>
-      <w:proofErr w:type="spellEnd"/>
-      <w:r>
-        <w:rPr>
-          <w:lang w:val="en-US"/>
-        </w:rPr>
-        <w:t>)</w:t>
+        <w:t xml:space="preserve"> (Li Hyu)</w:t>
       </w:r>
       <w:r>
         <w:rPr>
@@ -3862,14 +2749,7 @@
         <w:rPr>
           <w:lang w:val="en-US"/>
         </w:rPr>
-        <w:t xml:space="preserve"> He </w:t>
-      </w:r>
-      <w:r>
-        <w:rPr>
-          <w:lang w:val="en-US"/>
-        </w:rPr>
-        <w:lastRenderedPageBreak/>
-        <w:t>has 1 smoke bomb and 2-3 prepared places with prepared traps, as well as long sword and short bow with 2 daggers.</w:t>
+        <w:t xml:space="preserve"> He has 1 smoke bomb and 2-3 prepared places with prepared traps, as well as long sword and short bow with 2 daggers.</w:t>
       </w:r>
     </w:p>
     <w:p>
@@ -3911,21 +2791,7 @@
         <w:rPr>
           <w:lang w:val="en-US"/>
         </w:rPr>
-        <w:t xml:space="preserve">, investigation to find </w:t>
-      </w:r>
-      <w:proofErr w:type="spellStart"/>
-      <w:r>
-        <w:rPr>
-          <w:lang w:val="en-US"/>
-        </w:rPr>
-        <w:t>it’s</w:t>
-      </w:r>
-      <w:proofErr w:type="spellEnd"/>
-      <w:r>
-        <w:rPr>
-          <w:lang w:val="en-US"/>
-        </w:rPr>
-        <w:t xml:space="preserve"> tracks etc.</w:t>
+        <w:t>, investigation to find it’s tracks etc.</w:t>
       </w:r>
       <w:r>
         <w:rPr>
@@ -4050,21 +2916,7 @@
         <w:rPr>
           <w:lang w:val="en-US"/>
         </w:rPr>
-        <w:t xml:space="preserve">There is an </w:t>
-      </w:r>
-      <w:proofErr w:type="spellStart"/>
-      <w:r>
-        <w:rPr>
-          <w:lang w:val="en-US"/>
-        </w:rPr>
-        <w:t>Aboleth’s</w:t>
-      </w:r>
-      <w:proofErr w:type="spellEnd"/>
-      <w:r>
-        <w:rPr>
-          <w:lang w:val="en-US"/>
-        </w:rPr>
-        <w:t xml:space="preserve"> altar, as well as </w:t>
+        <w:t xml:space="preserve">There is an Aboleth’s altar, as well as </w:t>
       </w:r>
       <w:r>
         <w:rPr>
@@ -4088,21 +2940,7 @@
         <w:rPr>
           <w:lang w:val="en-US"/>
         </w:rPr>
-        <w:t xml:space="preserve">(50 silver each, 2 daggers) and 2 infested psychos (have some fresh meat, old thick </w:t>
-      </w:r>
-      <w:proofErr w:type="spellStart"/>
-      <w:r>
-        <w:rPr>
-          <w:lang w:val="en-US"/>
-        </w:rPr>
-        <w:t>blody</w:t>
-      </w:r>
-      <w:proofErr w:type="spellEnd"/>
-      <w:r>
-        <w:rPr>
-          <w:lang w:val="en-US"/>
-        </w:rPr>
-        <w:t xml:space="preserve"> bandages)</w:t>
+        <w:t>(50 silver each, 2 daggers) and 2 infested psychos (have some fresh meat, old thick blody bandages)</w:t>
       </w:r>
       <w:r>
         <w:rPr>
@@ -4144,21 +2982,7 @@
         <w:rPr>
           <w:lang w:val="en-US"/>
         </w:rPr>
-        <w:t xml:space="preserve"> inside the circle of candles. If the ring is taken </w:t>
-      </w:r>
-      <w:proofErr w:type="spellStart"/>
-      <w:r>
-        <w:rPr>
-          <w:lang w:val="en-US"/>
-        </w:rPr>
-        <w:t>Aboleths</w:t>
-      </w:r>
-      <w:proofErr w:type="spellEnd"/>
-      <w:r>
-        <w:rPr>
-          <w:lang w:val="en-US"/>
-        </w:rPr>
-        <w:t xml:space="preserve"> will rise and speak with PCs, if there is a PC with 1st ring of Hadar he will not harm them but instead will try to bargain with party, he will try to make party leave this place without them finding the spy, if they agree he will ask them to sign the pact of the word making it impossible to break their deal.</w:t>
+        <w:t xml:space="preserve"> inside the circle of candles. If the ring is taken Aboleths will rise and speak with PCs, if there is a PC with 1st ring of Hadar he will not harm them but instead will try to bargain with party, he will try to make party leave this place without them finding the spy, if they agree he will ask them to sign the pact of the word making it impossible to break their deal.</w:t>
       </w:r>
     </w:p>
     <w:p>
@@ -4258,16 +3082,8 @@
         <w:rPr>
           <w:lang w:val="en-US"/>
         </w:rPr>
-        <w:t xml:space="preserve">Doctor </w:t>
-      </w:r>
-      <w:proofErr w:type="spellStart"/>
-      <w:r>
-        <w:rPr>
-          <w:lang w:val="en-US"/>
-        </w:rPr>
-        <w:t>Abra</w:t>
-      </w:r>
-      <w:proofErr w:type="spellEnd"/>
+        <w:t>Doctor Abra</w:t>
+      </w:r>
       <w:r>
         <w:rPr>
           <w:lang w:val="en-US"/>
@@ -4320,21 +3136,7 @@
         <w:rPr>
           <w:lang w:val="en-US"/>
         </w:rPr>
-        <w:t xml:space="preserve">(affected by </w:t>
-      </w:r>
-      <w:proofErr w:type="spellStart"/>
-      <w:r>
-        <w:rPr>
-          <w:lang w:val="en-US"/>
-        </w:rPr>
-        <w:t>Lirgass</w:t>
-      </w:r>
-      <w:proofErr w:type="spellEnd"/>
-      <w:r>
-        <w:rPr>
-          <w:lang w:val="en-US"/>
-        </w:rPr>
-        <w:t xml:space="preserve">) </w:t>
+        <w:t xml:space="preserve">(affected by Lirgass) </w:t>
       </w:r>
     </w:p>
     <w:p>
@@ -4348,16 +3150,8 @@
         <w:rPr>
           <w:lang w:val="en-US"/>
         </w:rPr>
-        <w:t xml:space="preserve">Nurse </w:t>
-      </w:r>
-      <w:proofErr w:type="spellStart"/>
-      <w:r>
-        <w:rPr>
-          <w:lang w:val="en-US"/>
-        </w:rPr>
-        <w:t>Inda</w:t>
-      </w:r>
-      <w:proofErr w:type="spellEnd"/>
+        <w:t>Nurse Inda</w:t>
+      </w:r>
       <w:r>
         <w:rPr>
           <w:lang w:val="en-US"/>
@@ -4455,6 +3249,7 @@
         <w:rPr>
           <w:lang w:val="en-US"/>
         </w:rPr>
+        <w:lastRenderedPageBreak/>
         <w:t>Strange patient – missing, man who was always covered in bandages, rarely ate anything, never spoke to anyone, whenever he was in the same room with other patients, their illness progressed faster, and some of them even died.</w:t>
       </w:r>
     </w:p>
@@ -4515,7 +3310,6 @@
         <w:rPr>
           <w:lang w:val="en-US"/>
         </w:rPr>
-        <w:lastRenderedPageBreak/>
         <w:t xml:space="preserve">Patient #7 </w:t>
       </w:r>
       <w:r>
@@ -4534,35 +3328,7 @@
         <w:rPr>
           <w:lang w:val="en-US"/>
         </w:rPr>
-        <w:t xml:space="preserve">middle-aged man with crippling cough, were a good friend of </w:t>
-      </w:r>
-      <w:proofErr w:type="spellStart"/>
-      <w:r>
-        <w:rPr>
-          <w:lang w:val="en-US"/>
-        </w:rPr>
-        <w:t>Czou</w:t>
-      </w:r>
-      <w:proofErr w:type="spellEnd"/>
-      <w:r>
-        <w:rPr>
-          <w:lang w:val="en-US"/>
-        </w:rPr>
-        <w:t xml:space="preserve"> </w:t>
-      </w:r>
-      <w:proofErr w:type="spellStart"/>
-      <w:r>
-        <w:rPr>
-          <w:lang w:val="en-US"/>
-        </w:rPr>
-        <w:t>Houshi</w:t>
-      </w:r>
-      <w:proofErr w:type="spellEnd"/>
-      <w:r>
-        <w:rPr>
-          <w:lang w:val="en-US"/>
-        </w:rPr>
-        <w:t>, hunter (but he is not in hunters hive), were hunting with CH usually. He saw infested animals, but he will not tell anything about him, because he fears that he will be killed by hospital personal.</w:t>
+        <w:t>middle-aged man with crippling cough, were a good friend of Czou Houshi, hunter (but he is not in hunters hive), were hunting with CH usually. He saw infested animals, but he will not tell anything about him, because he fears that he will be killed by hospital personal.</w:t>
       </w:r>
     </w:p>
     <w:p>
@@ -4596,35 +3362,7 @@
         <w:rPr>
           <w:lang w:val="en-US"/>
         </w:rPr>
-        <w:t xml:space="preserve">, reinforced with iron doors, (4 is </w:t>
-      </w:r>
-      <w:proofErr w:type="spellStart"/>
-      <w:r>
-        <w:rPr>
-          <w:lang w:val="en-US"/>
-        </w:rPr>
-        <w:t>Czou</w:t>
-      </w:r>
-      <w:proofErr w:type="spellEnd"/>
-      <w:r>
-        <w:rPr>
-          <w:lang w:val="en-US"/>
-        </w:rPr>
-        <w:t xml:space="preserve"> </w:t>
-      </w:r>
-      <w:proofErr w:type="spellStart"/>
-      <w:r>
-        <w:rPr>
-          <w:lang w:val="en-US"/>
-        </w:rPr>
-        <w:t>Houshi</w:t>
-      </w:r>
-      <w:proofErr w:type="spellEnd"/>
-      <w:r>
-        <w:rPr>
-          <w:lang w:val="en-US"/>
-        </w:rPr>
-        <w:t>)</w:t>
+        <w:t>, reinforced with iron doors, (4 is Czou Houshi)</w:t>
       </w:r>
       <w:r>
         <w:rPr>
@@ -4820,21 +3558,7 @@
         <w:rPr>
           <w:lang w:val="en-US"/>
         </w:rPr>
-        <w:t xml:space="preserve">Monastery of </w:t>
-      </w:r>
-      <w:proofErr w:type="spellStart"/>
-      <w:r>
-        <w:rPr>
-          <w:lang w:val="en-US"/>
-        </w:rPr>
-        <w:t>Lolth</w:t>
-      </w:r>
-      <w:proofErr w:type="spellEnd"/>
-      <w:r>
-        <w:rPr>
-          <w:lang w:val="en-US"/>
-        </w:rPr>
-        <w:t>, there is one nun (</w:t>
+        <w:t>Monastery of Lolth, there is one nun (</w:t>
       </w:r>
       <w:r>
         <w:t>монахиня</w:t>
@@ -4900,16 +3624,8 @@
           <w:lang w:val="en-US"/>
         </w:rPr>
         <w:tab/>
-        <w:t xml:space="preserve">greenhouse of </w:t>
-      </w:r>
-      <w:proofErr w:type="spellStart"/>
-      <w:r>
-        <w:rPr>
-          <w:lang w:val="en-US"/>
-        </w:rPr>
-        <w:t>Yangmin</w:t>
-      </w:r>
-      <w:proofErr w:type="spellEnd"/>
+        <w:t>greenhouse of Yangmin</w:t>
+      </w:r>
     </w:p>
     <w:p>
       <w:pPr>
@@ -4943,36 +3659,14 @@
         <w:rPr>
           <w:lang w:val="en-US"/>
         </w:rPr>
-        <w:t xml:space="preserve">Li </w:t>
-      </w:r>
-      <w:proofErr w:type="spellStart"/>
-      <w:r>
-        <w:rPr>
-          <w:lang w:val="en-US"/>
-        </w:rPr>
-        <w:t>Hyu’s</w:t>
-      </w:r>
-      <w:proofErr w:type="spellEnd"/>
-      <w:r>
-        <w:rPr>
-          <w:lang w:val="en-US"/>
-        </w:rPr>
-        <w:t xml:space="preserve"> house, where his diary can be found</w:t>
-      </w:r>
-      <w:r>
-        <w:rPr>
-          <w:lang w:val="en-US"/>
-        </w:rPr>
-        <w:t xml:space="preserve">, telling about his visit of the altar and fear of </w:t>
-      </w:r>
-      <w:proofErr w:type="spellStart"/>
-      <w:r>
-        <w:rPr>
-          <w:lang w:val="en-US"/>
-        </w:rPr>
-        <w:t>Abra</w:t>
-      </w:r>
-      <w:proofErr w:type="spellEnd"/>
+        <w:t>Li Hyu’s house, where his diary can be found</w:t>
+      </w:r>
+      <w:r>
+        <w:rPr>
+          <w:lang w:val="en-US"/>
+        </w:rPr>
+        <w:t>, telling about his visit of the altar and fear of Abra</w:t>
+      </w:r>
     </w:p>
     <w:p>
       <w:pPr>
@@ -5075,19 +3769,11 @@
           <w:lang w:val="en-US"/>
         </w:rPr>
       </w:pPr>
-      <w:proofErr w:type="spellStart"/>
-      <w:r>
-        <w:rPr>
-          <w:lang w:val="en-US"/>
-        </w:rPr>
-        <w:t>Lighba’s</w:t>
-      </w:r>
-      <w:proofErr w:type="spellEnd"/>
-      <w:r>
-        <w:rPr>
-          <w:lang w:val="en-US"/>
-        </w:rPr>
-        <w:t xml:space="preserve"> house</w:t>
+      <w:r>
+        <w:rPr>
+          <w:lang w:val="en-US"/>
+        </w:rPr>
+        <w:t>Lighba’s house</w:t>
       </w:r>
     </w:p>
     <w:p>
@@ -5111,21 +3797,7 @@
         <w:rPr>
           <w:lang w:val="en-US"/>
         </w:rPr>
-        <w:t xml:space="preserve">waits 2 days house will be searched by </w:t>
-      </w:r>
-      <w:proofErr w:type="spellStart"/>
-      <w:r>
-        <w:rPr>
-          <w:lang w:val="en-US"/>
-        </w:rPr>
-        <w:t>Lirgass’s</w:t>
-      </w:r>
-      <w:proofErr w:type="spellEnd"/>
-      <w:r>
-        <w:rPr>
-          <w:lang w:val="en-US"/>
-        </w:rPr>
-        <w:t xml:space="preserve"> cult</w:t>
+        <w:t>waits 2 days house will be searched by Lirgass’s cult</w:t>
       </w:r>
     </w:p>
     <w:p>
@@ -5161,6 +3833,7 @@
         <w:rPr>
           <w:lang w:val="en-US"/>
         </w:rPr>
+        <w:lastRenderedPageBreak/>
         <w:t>Solo hunter’s house (Patient#7) some infested animals here, diary in secret part of the table (house like CH’s one) will tell party about his fear of hospital personnel</w:t>
       </w:r>
     </w:p>
@@ -5415,7 +4088,7 @@
         <w:ind w:left="1440" w:hanging="360"/>
       </w:pPr>
     </w:lvl>
-    <w:lvl w:ilvl="2" w:tplc="0419001B" w:tentative="1">
+    <w:lvl w:ilvl="2" w:tplc="0419001B">
       <w:start w:val="1"/>
       <w:numFmt w:val="lowerRoman"/>
       <w:lvlText w:val="%3."/>
@@ -5784,7 +4457,7 @@
       </w:pPr>
     </w:pPrDefault>
   </w:docDefaults>
-  <w:latentStyles w:defLockedState="0" w:defUIPriority="99" w:defSemiHidden="0" w:defUnhideWhenUsed="0" w:defQFormat="0" w:count="377">
+  <w:latentStyles w:defLockedState="0" w:defUIPriority="99" w:defSemiHidden="0" w:defUnhideWhenUsed="0" w:defQFormat="0" w:count="376">
     <w:lsdException w:name="Normal" w:uiPriority="0" w:qFormat="1"/>
     <w:lsdException w:name="heading 1" w:uiPriority="9" w:qFormat="1"/>
     <w:lsdException w:name="heading 2" w:semiHidden="1" w:uiPriority="9" w:unhideWhenUsed="1" w:qFormat="1"/>
@@ -6161,7 +4834,6 @@
     <w:lsdException w:name="Hashtag" w:semiHidden="1" w:unhideWhenUsed="1"/>
     <w:lsdException w:name="Unresolved Mention" w:semiHidden="1" w:unhideWhenUsed="1"/>
     <w:lsdException w:name="Smart Link" w:semiHidden="1" w:unhideWhenUsed="1"/>
-    <w:lsdException w:name="Smart Link Error" w:semiHidden="1" w:unhideWhenUsed="1"/>
   </w:latentStyles>
   <w:style w:type="paragraph" w:default="1" w:styleId="a">
     <w:name w:val="Normal"/>
@@ -6204,6 +4876,18 @@
       <w:ind w:left="720"/>
       <w:contextualSpacing/>
     </w:pPr>
+  </w:style>
+  <w:style w:type="character" w:styleId="a4">
+    <w:name w:val="Hyperlink"/>
+    <w:basedOn w:val="a0"/>
+    <w:uiPriority w:val="99"/>
+    <w:semiHidden/>
+    <w:unhideWhenUsed/>
+    <w:rsid w:val="00AE7248"/>
+    <w:rPr>
+      <w:color w:val="0000FF"/>
+      <w:u w:val="single"/>
+    </w:rPr>
   </w:style>
 </w:styles>
 </file>

</xml_diff>